<commit_message>
Prueba en modificacion de capitulo 3
</commit_message>
<xml_diff>
--- a/Trabajo-escrito/TFG-test.docx
+++ b/Trabajo-escrito/TFG-test.docx
@@ -575,12 +575,28 @@
     <w:p/>
     <w:p>
       <w:r>
-        <w:t>El vídeo proporciona una manera eficaz para ayudarle a demostrar el punto. Cuando haga clic en Vídeo en línea, puede pegar el código para insertar del vídeo que desea agregar. También puede escribir una palabra clave para buscar en línea el vídeo que mejor se adapte a su documento.Para otorgar a su documento un aspecto profesional, Word proporciona encabezados, pies de página, páginas de portada y diseños de cuadro de texto que se complementan entre sí.</w:t>
-      </w:r>
-    </w:p>
-    <w:p>
-      <w:r>
-        <w:t>Por ejemplo, puede agregar una portada coincidente, el encabezado y la barra lateral. Haga clic en Insertar y elija los elementos que desee de las distintas galerías.Los temas y estilos también ayudan a mantener su documento coordinado. Cuando haga clic en Diseño y seleccione un tema nuevo, cambiarán las imágenes, gráficos y gráficos SmartArt para que coincidan con el nuevo tema.</w:t>
+        <w:t xml:space="preserve">El vídeo proporciona una manera eficaz para ayudarle a demostrar el punto. Cuando haga clic en Vídeo en línea, puede pegar el código para insertar del vídeo que desea agregar. También puede escribir una palabra clave para buscar en línea el vídeo que mejor se adapte a su </w:t>
+      </w:r>
+      <w:proofErr w:type="spellStart"/>
+      <w:r>
+        <w:t>documento.Para</w:t>
+      </w:r>
+      <w:proofErr w:type="spellEnd"/>
+      <w:r>
+        <w:t xml:space="preserve"> otorgar a su documento un aspecto profesional, Word proporciona encabezados, pies de página, páginas de portada y diseños de cuadro de texto que se complementan entre sí.</w:t>
+      </w:r>
+    </w:p>
+    <w:p>
+      <w:r>
+        <w:t xml:space="preserve">Por ejemplo, puede agregar una portada coincidente, el encabezado y la barra lateral. Haga clic en Insertar y elija los elementos que desee de las distintas </w:t>
+      </w:r>
+      <w:proofErr w:type="spellStart"/>
+      <w:r>
+        <w:t>galerías.Los</w:t>
+      </w:r>
+      <w:proofErr w:type="spellEnd"/>
+      <w:r>
+        <w:t xml:space="preserve"> temas y estilos también ayudan a mantener su documento coordinado. Cuando haga clic en Diseño y seleccione un tema nuevo, cambiarán las imágenes, gráficos y gráficos SmartArt para que coincidan con el nuevo tema.</w:t>
       </w:r>
     </w:p>
     <w:p>
@@ -4315,55 +4331,653 @@
       <w:bookmarkEnd w:id="28"/>
     </w:p>
     <w:p>
-      <w:r>
-        <w:t>Lorem ipsum dolor sit amet, consectetuer adipiscing elit. Maecenas porttitor congue massa. Fusce posuere, magna sed pulvinar ultricies, purus lectus malesuada libero, sit amet commodo magna eros quis urna.</w:t>
-      </w:r>
-    </w:p>
-    <w:p>
-      <w:r>
-        <w:t>Nunc viverra imperdiet enim. Fusce est. Vivamus a tellus.</w:t>
-      </w:r>
-    </w:p>
-    <w:p>
-      <w:pPr>
-        <w:rPr>
-          <w:lang w:val="en-US"/>
-        </w:rPr>
-      </w:pPr>
-      <w:r>
-        <w:t xml:space="preserve">Pellentesque habitant morbi tristique senectus et netus et malesuada fames ac turpis egestas. </w:t>
-      </w:r>
-      <w:r>
-        <w:rPr>
-          <w:lang w:val="en-US"/>
-        </w:rPr>
-        <w:t>Proin pharetra nonummy pede. Mauris et orci.</w:t>
-      </w:r>
-    </w:p>
-    <w:p>
-      <w:pPr>
-        <w:rPr>
-          <w:lang w:val="en-US"/>
-        </w:rPr>
-      </w:pPr>
-      <w:r>
-        <w:rPr>
-          <w:lang w:val="en-US"/>
-        </w:rPr>
-        <w:t>Aenean nec lorem. In porttitor. Donec laoreet nonummy augue.</w:t>
-      </w:r>
-    </w:p>
-    <w:p>
-      <w:pPr>
-        <w:rPr>
-          <w:lang w:val="en-US"/>
-        </w:rPr>
-      </w:pPr>
-      <w:r>
-        <w:rPr>
-          <w:lang w:val="en-US"/>
-        </w:rPr>
-        <w:t>Suspendisse dui purus, scelerisque at, vulputate vitae, pretium mattis, nunc. Mauris eget neque at sem venenatis eleifend. Ut nonummy.</w:t>
+      <w:proofErr w:type="spellStart"/>
+      <w:r>
+        <w:t>Lorem</w:t>
+      </w:r>
+      <w:proofErr w:type="spellEnd"/>
+      <w:r>
+        <w:t xml:space="preserve"> </w:t>
+      </w:r>
+      <w:proofErr w:type="spellStart"/>
+      <w:r>
+        <w:t>ipsum</w:t>
+      </w:r>
+      <w:proofErr w:type="spellEnd"/>
+      <w:r>
+        <w:t xml:space="preserve"> dolor </w:t>
+      </w:r>
+      <w:proofErr w:type="spellStart"/>
+      <w:r>
+        <w:t>sit</w:t>
+      </w:r>
+      <w:proofErr w:type="spellEnd"/>
+      <w:r>
+        <w:t xml:space="preserve"> </w:t>
+      </w:r>
+      <w:proofErr w:type="spellStart"/>
+      <w:r>
+        <w:t>amet</w:t>
+      </w:r>
+      <w:proofErr w:type="spellEnd"/>
+      <w:r>
+        <w:t xml:space="preserve">, </w:t>
+      </w:r>
+      <w:proofErr w:type="spellStart"/>
+      <w:r>
+        <w:t>consectetuer</w:t>
+      </w:r>
+      <w:proofErr w:type="spellEnd"/>
+      <w:r>
+        <w:t xml:space="preserve"> </w:t>
+      </w:r>
+      <w:proofErr w:type="spellStart"/>
+      <w:r>
+        <w:t>adipiscing</w:t>
+      </w:r>
+      <w:proofErr w:type="spellEnd"/>
+      <w:r>
+        <w:t xml:space="preserve"> </w:t>
+      </w:r>
+      <w:proofErr w:type="spellStart"/>
+      <w:r>
+        <w:t>elit</w:t>
+      </w:r>
+      <w:proofErr w:type="spellEnd"/>
+      <w:r>
+        <w:t xml:space="preserve">. </w:t>
+      </w:r>
+      <w:proofErr w:type="spellStart"/>
+      <w:r>
+        <w:t>Maecenas</w:t>
+      </w:r>
+      <w:proofErr w:type="spellEnd"/>
+      <w:r>
+        <w:t xml:space="preserve"> </w:t>
+      </w:r>
+      <w:proofErr w:type="spellStart"/>
+      <w:r>
+        <w:t>porttitor</w:t>
+      </w:r>
+      <w:proofErr w:type="spellEnd"/>
+      <w:r>
+        <w:t xml:space="preserve"> </w:t>
+      </w:r>
+      <w:proofErr w:type="spellStart"/>
+      <w:r>
+        <w:t>congue</w:t>
+      </w:r>
+      <w:proofErr w:type="spellEnd"/>
+      <w:r>
+        <w:t xml:space="preserve"> </w:t>
+      </w:r>
+      <w:proofErr w:type="spellStart"/>
+      <w:r>
+        <w:t>massa</w:t>
+      </w:r>
+      <w:proofErr w:type="spellEnd"/>
+      <w:r>
+        <w:t xml:space="preserve">. </w:t>
+      </w:r>
+      <w:proofErr w:type="spellStart"/>
+      <w:r>
+        <w:t>Fusce</w:t>
+      </w:r>
+      <w:proofErr w:type="spellEnd"/>
+      <w:r>
+        <w:t xml:space="preserve"> </w:t>
+      </w:r>
+      <w:proofErr w:type="spellStart"/>
+      <w:r>
+        <w:t>posuere</w:t>
+      </w:r>
+      <w:proofErr w:type="spellEnd"/>
+      <w:r>
+        <w:t xml:space="preserve">, magna sed pulvinar </w:t>
+      </w:r>
+      <w:proofErr w:type="spellStart"/>
+      <w:r>
+        <w:t>ultricies</w:t>
+      </w:r>
+      <w:proofErr w:type="spellEnd"/>
+      <w:r>
+        <w:t xml:space="preserve">, </w:t>
+      </w:r>
+      <w:proofErr w:type="spellStart"/>
+      <w:r>
+        <w:t>purus</w:t>
+      </w:r>
+      <w:proofErr w:type="spellEnd"/>
+      <w:r>
+        <w:t xml:space="preserve"> </w:t>
+      </w:r>
+      <w:proofErr w:type="spellStart"/>
+      <w:r>
+        <w:t>lectus</w:t>
+      </w:r>
+      <w:proofErr w:type="spellEnd"/>
+      <w:r>
+        <w:t xml:space="preserve"> </w:t>
+      </w:r>
+      <w:proofErr w:type="spellStart"/>
+      <w:r>
+        <w:t>malesuada</w:t>
+      </w:r>
+      <w:proofErr w:type="spellEnd"/>
+      <w:r>
+        <w:t xml:space="preserve"> libero, </w:t>
+      </w:r>
+      <w:proofErr w:type="spellStart"/>
+      <w:r>
+        <w:t>sit</w:t>
+      </w:r>
+      <w:proofErr w:type="spellEnd"/>
+      <w:r>
+        <w:t xml:space="preserve"> </w:t>
+      </w:r>
+      <w:proofErr w:type="spellStart"/>
+      <w:r>
+        <w:t>amet</w:t>
+      </w:r>
+      <w:proofErr w:type="spellEnd"/>
+      <w:r>
+        <w:t xml:space="preserve"> commodo magna eros quis urna.</w:t>
+      </w:r>
+    </w:p>
+    <w:p>
+      <w:r>
+        <w:t xml:space="preserve">Nunc </w:t>
+      </w:r>
+      <w:proofErr w:type="spellStart"/>
+      <w:r>
+        <w:t>viverra</w:t>
+      </w:r>
+      <w:proofErr w:type="spellEnd"/>
+      <w:r>
+        <w:t xml:space="preserve"> </w:t>
+      </w:r>
+      <w:proofErr w:type="spellStart"/>
+      <w:r>
+        <w:t>imperdiet</w:t>
+      </w:r>
+      <w:proofErr w:type="spellEnd"/>
+      <w:r>
+        <w:t xml:space="preserve"> </w:t>
+      </w:r>
+      <w:proofErr w:type="spellStart"/>
+      <w:r>
+        <w:t>enim</w:t>
+      </w:r>
+      <w:proofErr w:type="spellEnd"/>
+      <w:r>
+        <w:t xml:space="preserve">. </w:t>
+      </w:r>
+      <w:proofErr w:type="spellStart"/>
+      <w:r>
+        <w:t>Fusce</w:t>
+      </w:r>
+      <w:proofErr w:type="spellEnd"/>
+      <w:r>
+        <w:t xml:space="preserve"> </w:t>
+      </w:r>
+      <w:proofErr w:type="spellStart"/>
+      <w:r>
+        <w:t>est</w:t>
+      </w:r>
+      <w:proofErr w:type="spellEnd"/>
+      <w:r>
+        <w:t xml:space="preserve">. </w:t>
+      </w:r>
+      <w:proofErr w:type="spellStart"/>
+      <w:r>
+        <w:t>Vivamus</w:t>
+      </w:r>
+      <w:proofErr w:type="spellEnd"/>
+      <w:r>
+        <w:t xml:space="preserve"> a </w:t>
+      </w:r>
+      <w:proofErr w:type="spellStart"/>
+      <w:r>
+        <w:t>tellus</w:t>
+      </w:r>
+      <w:proofErr w:type="spellEnd"/>
+      <w:r>
+        <w:t>.</w:t>
+      </w:r>
+    </w:p>
+    <w:p>
+      <w:pPr>
+        <w:rPr>
+          <w:lang w:val="en-US"/>
+        </w:rPr>
+      </w:pPr>
+      <w:proofErr w:type="spellStart"/>
+      <w:r>
+        <w:t>Pellentesque</w:t>
+      </w:r>
+      <w:proofErr w:type="spellEnd"/>
+      <w:r>
+        <w:t xml:space="preserve"> </w:t>
+      </w:r>
+      <w:proofErr w:type="spellStart"/>
+      <w:r>
+        <w:t>habitant</w:t>
+      </w:r>
+      <w:proofErr w:type="spellEnd"/>
+      <w:r>
+        <w:t xml:space="preserve"> </w:t>
+      </w:r>
+      <w:proofErr w:type="spellStart"/>
+      <w:r>
+        <w:t>morbi</w:t>
+      </w:r>
+      <w:proofErr w:type="spellEnd"/>
+      <w:r>
+        <w:t xml:space="preserve"> </w:t>
+      </w:r>
+      <w:proofErr w:type="spellStart"/>
+      <w:r>
+        <w:t>tristique</w:t>
+      </w:r>
+      <w:proofErr w:type="spellEnd"/>
+      <w:r>
+        <w:t xml:space="preserve"> </w:t>
+      </w:r>
+      <w:proofErr w:type="spellStart"/>
+      <w:r>
+        <w:t>senectus</w:t>
+      </w:r>
+      <w:proofErr w:type="spellEnd"/>
+      <w:r>
+        <w:t xml:space="preserve"> et </w:t>
+      </w:r>
+      <w:proofErr w:type="spellStart"/>
+      <w:r>
+        <w:t>netus</w:t>
+      </w:r>
+      <w:proofErr w:type="spellEnd"/>
+      <w:r>
+        <w:t xml:space="preserve"> et </w:t>
+      </w:r>
+      <w:proofErr w:type="spellStart"/>
+      <w:r>
+        <w:t>malesuada</w:t>
+      </w:r>
+      <w:proofErr w:type="spellEnd"/>
+      <w:r>
+        <w:t xml:space="preserve"> </w:t>
+      </w:r>
+      <w:proofErr w:type="spellStart"/>
+      <w:r>
+        <w:t>fames</w:t>
+      </w:r>
+      <w:proofErr w:type="spellEnd"/>
+      <w:r>
+        <w:t xml:space="preserve"> ac </w:t>
+      </w:r>
+      <w:proofErr w:type="spellStart"/>
+      <w:r>
+        <w:t>turpis</w:t>
+      </w:r>
+      <w:proofErr w:type="spellEnd"/>
+      <w:r>
+        <w:t xml:space="preserve"> </w:t>
+      </w:r>
+      <w:proofErr w:type="spellStart"/>
+      <w:r>
+        <w:t>egestas</w:t>
+      </w:r>
+      <w:proofErr w:type="spellEnd"/>
+      <w:r>
+        <w:t xml:space="preserve">. </w:t>
+      </w:r>
+      <w:r>
+        <w:rPr>
+          <w:lang w:val="en-US"/>
+        </w:rPr>
+        <w:t xml:space="preserve">Proin pharetra </w:t>
+      </w:r>
+      <w:proofErr w:type="spellStart"/>
+      <w:r>
+        <w:rPr>
+          <w:lang w:val="en-US"/>
+        </w:rPr>
+        <w:t>nonummy</w:t>
+      </w:r>
+      <w:proofErr w:type="spellEnd"/>
+      <w:r>
+        <w:rPr>
+          <w:lang w:val="en-US"/>
+        </w:rPr>
+        <w:t xml:space="preserve"> </w:t>
+      </w:r>
+      <w:proofErr w:type="spellStart"/>
+      <w:r>
+        <w:rPr>
+          <w:lang w:val="en-US"/>
+        </w:rPr>
+        <w:t>pede</w:t>
+      </w:r>
+      <w:proofErr w:type="spellEnd"/>
+      <w:r>
+        <w:rPr>
+          <w:lang w:val="en-US"/>
+        </w:rPr>
+        <w:t xml:space="preserve">. </w:t>
+      </w:r>
+      <w:proofErr w:type="spellStart"/>
+      <w:r>
+        <w:rPr>
+          <w:lang w:val="en-US"/>
+        </w:rPr>
+        <w:t>Mauris</w:t>
+      </w:r>
+      <w:proofErr w:type="spellEnd"/>
+      <w:r>
+        <w:rPr>
+          <w:lang w:val="en-US"/>
+        </w:rPr>
+        <w:t xml:space="preserve"> et </w:t>
+      </w:r>
+      <w:proofErr w:type="spellStart"/>
+      <w:r>
+        <w:rPr>
+          <w:lang w:val="en-US"/>
+        </w:rPr>
+        <w:t>orci</w:t>
+      </w:r>
+      <w:proofErr w:type="spellEnd"/>
+      <w:r>
+        <w:rPr>
+          <w:lang w:val="en-US"/>
+        </w:rPr>
+        <w:t>.</w:t>
+      </w:r>
+    </w:p>
+    <w:p>
+      <w:pPr>
+        <w:rPr>
+          <w:lang w:val="en-US"/>
+        </w:rPr>
+      </w:pPr>
+      <w:r>
+        <w:rPr>
+          <w:lang w:val="en-US"/>
+        </w:rPr>
+        <w:t xml:space="preserve">Aenean </w:t>
+      </w:r>
+      <w:proofErr w:type="spellStart"/>
+      <w:r>
+        <w:rPr>
+          <w:lang w:val="en-US"/>
+        </w:rPr>
+        <w:t>nec</w:t>
+      </w:r>
+      <w:proofErr w:type="spellEnd"/>
+      <w:r>
+        <w:rPr>
+          <w:lang w:val="en-US"/>
+        </w:rPr>
+        <w:t xml:space="preserve"> lorem. In </w:t>
+      </w:r>
+      <w:proofErr w:type="spellStart"/>
+      <w:r>
+        <w:rPr>
+          <w:lang w:val="en-US"/>
+        </w:rPr>
+        <w:t>porttitor</w:t>
+      </w:r>
+      <w:proofErr w:type="spellEnd"/>
+      <w:r>
+        <w:rPr>
+          <w:lang w:val="en-US"/>
+        </w:rPr>
+        <w:t xml:space="preserve">. Donec </w:t>
+      </w:r>
+      <w:proofErr w:type="spellStart"/>
+      <w:r>
+        <w:rPr>
+          <w:lang w:val="en-US"/>
+        </w:rPr>
+        <w:t>laoreet</w:t>
+      </w:r>
+      <w:proofErr w:type="spellEnd"/>
+      <w:r>
+        <w:rPr>
+          <w:lang w:val="en-US"/>
+        </w:rPr>
+        <w:t xml:space="preserve"> </w:t>
+      </w:r>
+      <w:proofErr w:type="spellStart"/>
+      <w:r>
+        <w:rPr>
+          <w:lang w:val="en-US"/>
+        </w:rPr>
+        <w:t>nonummy</w:t>
+      </w:r>
+      <w:proofErr w:type="spellEnd"/>
+      <w:r>
+        <w:rPr>
+          <w:lang w:val="en-US"/>
+        </w:rPr>
+        <w:t xml:space="preserve"> </w:t>
+      </w:r>
+      <w:proofErr w:type="spellStart"/>
+      <w:r>
+        <w:rPr>
+          <w:lang w:val="en-US"/>
+        </w:rPr>
+        <w:t>augue</w:t>
+      </w:r>
+      <w:proofErr w:type="spellEnd"/>
+      <w:r>
+        <w:rPr>
+          <w:lang w:val="en-US"/>
+        </w:rPr>
+        <w:t>.</w:t>
+      </w:r>
+    </w:p>
+    <w:p>
+      <w:pPr>
+        <w:rPr>
+          <w:lang w:val="en-US"/>
+        </w:rPr>
+      </w:pPr>
+      <w:proofErr w:type="spellStart"/>
+      <w:r>
+        <w:rPr>
+          <w:lang w:val="en-US"/>
+        </w:rPr>
+        <w:t>Suspendisse</w:t>
+      </w:r>
+      <w:proofErr w:type="spellEnd"/>
+      <w:r>
+        <w:rPr>
+          <w:lang w:val="en-US"/>
+        </w:rPr>
+        <w:t xml:space="preserve"> dui </w:t>
+      </w:r>
+      <w:proofErr w:type="spellStart"/>
+      <w:r>
+        <w:rPr>
+          <w:lang w:val="en-US"/>
+        </w:rPr>
+        <w:t>purus</w:t>
+      </w:r>
+      <w:proofErr w:type="spellEnd"/>
+      <w:r>
+        <w:rPr>
+          <w:lang w:val="en-US"/>
+        </w:rPr>
+        <w:t xml:space="preserve">, </w:t>
+      </w:r>
+      <w:proofErr w:type="spellStart"/>
+      <w:r>
+        <w:rPr>
+          <w:lang w:val="en-US"/>
+        </w:rPr>
+        <w:t>scelerisque</w:t>
+      </w:r>
+      <w:proofErr w:type="spellEnd"/>
+      <w:r>
+        <w:rPr>
+          <w:lang w:val="en-US"/>
+        </w:rPr>
+        <w:t xml:space="preserve"> at, </w:t>
+      </w:r>
+      <w:proofErr w:type="spellStart"/>
+      <w:r>
+        <w:rPr>
+          <w:lang w:val="en-US"/>
+        </w:rPr>
+        <w:t>vulputate</w:t>
+      </w:r>
+      <w:proofErr w:type="spellEnd"/>
+      <w:r>
+        <w:rPr>
+          <w:lang w:val="en-US"/>
+        </w:rPr>
+        <w:t xml:space="preserve"> vitae, </w:t>
+      </w:r>
+      <w:proofErr w:type="spellStart"/>
+      <w:r>
+        <w:rPr>
+          <w:lang w:val="en-US"/>
+        </w:rPr>
+        <w:t>pretium</w:t>
+      </w:r>
+      <w:proofErr w:type="spellEnd"/>
+      <w:r>
+        <w:rPr>
+          <w:lang w:val="en-US"/>
+        </w:rPr>
+        <w:t xml:space="preserve"> </w:t>
+      </w:r>
+      <w:proofErr w:type="spellStart"/>
+      <w:r>
+        <w:rPr>
+          <w:lang w:val="en-US"/>
+        </w:rPr>
+        <w:t>mattis</w:t>
+      </w:r>
+      <w:proofErr w:type="spellEnd"/>
+      <w:r>
+        <w:rPr>
+          <w:lang w:val="en-US"/>
+        </w:rPr>
+        <w:t xml:space="preserve">, </w:t>
+      </w:r>
+      <w:proofErr w:type="spellStart"/>
+      <w:r>
+        <w:rPr>
+          <w:lang w:val="en-US"/>
+        </w:rPr>
+        <w:t>nunc</w:t>
+      </w:r>
+      <w:proofErr w:type="spellEnd"/>
+      <w:r>
+        <w:rPr>
+          <w:lang w:val="en-US"/>
+        </w:rPr>
+        <w:t xml:space="preserve">. </w:t>
+      </w:r>
+      <w:proofErr w:type="spellStart"/>
+      <w:r>
+        <w:rPr>
+          <w:lang w:val="en-US"/>
+        </w:rPr>
+        <w:t>Mauris</w:t>
+      </w:r>
+      <w:proofErr w:type="spellEnd"/>
+      <w:r>
+        <w:rPr>
+          <w:lang w:val="en-US"/>
+        </w:rPr>
+        <w:t xml:space="preserve"> </w:t>
+      </w:r>
+      <w:proofErr w:type="spellStart"/>
+      <w:r>
+        <w:rPr>
+          <w:lang w:val="en-US"/>
+        </w:rPr>
+        <w:t>eget</w:t>
+      </w:r>
+      <w:proofErr w:type="spellEnd"/>
+      <w:r>
+        <w:rPr>
+          <w:lang w:val="en-US"/>
+        </w:rPr>
+        <w:t xml:space="preserve"> </w:t>
+      </w:r>
+      <w:proofErr w:type="spellStart"/>
+      <w:r>
+        <w:rPr>
+          <w:lang w:val="en-US"/>
+        </w:rPr>
+        <w:t>neque</w:t>
+      </w:r>
+      <w:proofErr w:type="spellEnd"/>
+      <w:r>
+        <w:rPr>
+          <w:lang w:val="en-US"/>
+        </w:rPr>
+        <w:t xml:space="preserve"> at </w:t>
+      </w:r>
+      <w:proofErr w:type="spellStart"/>
+      <w:r>
+        <w:rPr>
+          <w:lang w:val="en-US"/>
+        </w:rPr>
+        <w:t>sem</w:t>
+      </w:r>
+      <w:proofErr w:type="spellEnd"/>
+      <w:r>
+        <w:rPr>
+          <w:lang w:val="en-US"/>
+        </w:rPr>
+        <w:t xml:space="preserve"> </w:t>
+      </w:r>
+      <w:proofErr w:type="spellStart"/>
+      <w:r>
+        <w:rPr>
+          <w:lang w:val="en-US"/>
+        </w:rPr>
+        <w:t>venenatis</w:t>
+      </w:r>
+      <w:proofErr w:type="spellEnd"/>
+      <w:r>
+        <w:rPr>
+          <w:lang w:val="en-US"/>
+        </w:rPr>
+        <w:t xml:space="preserve"> </w:t>
+      </w:r>
+      <w:proofErr w:type="spellStart"/>
+      <w:r>
+        <w:rPr>
+          <w:lang w:val="en-US"/>
+        </w:rPr>
+        <w:t>eleifend</w:t>
+      </w:r>
+      <w:proofErr w:type="spellEnd"/>
+      <w:r>
+        <w:rPr>
+          <w:lang w:val="en-US"/>
+        </w:rPr>
+        <w:t xml:space="preserve">. Ut </w:t>
+      </w:r>
+      <w:proofErr w:type="spellStart"/>
+      <w:r>
+        <w:rPr>
+          <w:lang w:val="en-US"/>
+        </w:rPr>
+        <w:t>nonummy</w:t>
+      </w:r>
+      <w:proofErr w:type="spellEnd"/>
+      <w:r>
+        <w:rPr>
+          <w:lang w:val="en-US"/>
+        </w:rPr>
+        <w:t>.</w:t>
       </w:r>
     </w:p>
     <w:p>
@@ -4374,70 +4988,684 @@
         </w:rPr>
       </w:pPr>
       <w:bookmarkStart w:id="29" w:name="_Toc107771865"/>
-      <w:r>
-        <w:rPr>
-          <w:lang w:val="en-US"/>
-        </w:rPr>
-        <w:t>Antecedentes del tema</w:t>
+      <w:proofErr w:type="spellStart"/>
+      <w:r>
+        <w:rPr>
+          <w:lang w:val="en-US"/>
+        </w:rPr>
+        <w:t>Antecedentes</w:t>
+      </w:r>
+      <w:proofErr w:type="spellEnd"/>
+      <w:r>
+        <w:rPr>
+          <w:lang w:val="en-US"/>
+        </w:rPr>
+        <w:t xml:space="preserve"> del </w:t>
+      </w:r>
+      <w:proofErr w:type="spellStart"/>
+      <w:r>
+        <w:rPr>
+          <w:lang w:val="en-US"/>
+        </w:rPr>
+        <w:t>tema</w:t>
       </w:r>
       <w:bookmarkEnd w:id="29"/>
-    </w:p>
-    <w:p>
-      <w:r>
-        <w:rPr>
-          <w:lang w:val="en-US"/>
-        </w:rPr>
-        <w:t xml:space="preserve">Lorem ipsum dolor sit amet, consectetuer adipiscing elit. </w:t>
-      </w:r>
-      <w:r>
-        <w:t>Maecenas porttitor congue massa. Fusce posuere, magna sed pulvinar ultricies, purus lectus malesuada libero, sit amet commodo magna eros quis urna.</w:t>
-      </w:r>
-    </w:p>
-    <w:p>
-      <w:r>
-        <w:t>Nunc viverra imperdiet enim. Fusce est. Vivamus a tellus.</w:t>
-      </w:r>
-    </w:p>
-    <w:p>
-      <w:pPr>
-        <w:rPr>
-          <w:lang w:val="en-US"/>
-        </w:rPr>
-      </w:pPr>
-      <w:r>
-        <w:t xml:space="preserve">Pellentesque habitant morbi tristique senectus et netus et malesuada fames ac turpis egestas. </w:t>
-      </w:r>
-      <w:r>
-        <w:rPr>
-          <w:lang w:val="en-US"/>
-        </w:rPr>
-        <w:t>Proin pharetra nonummy pede. Mauris et orci.</w:t>
-      </w:r>
-    </w:p>
-    <w:p>
-      <w:pPr>
-        <w:rPr>
-          <w:lang w:val="en-US"/>
-        </w:rPr>
-      </w:pPr>
-      <w:r>
-        <w:rPr>
-          <w:lang w:val="en-US"/>
-        </w:rPr>
-        <w:t>Aenean nec lorem. In porttitor. Donec laoreet nonummy augue.</w:t>
-      </w:r>
-    </w:p>
-    <w:p>
-      <w:pPr>
-        <w:rPr>
-          <w:lang w:val="en-US"/>
-        </w:rPr>
-      </w:pPr>
-      <w:r>
-        <w:rPr>
-          <w:lang w:val="en-US"/>
-        </w:rPr>
-        <w:t>Suspendisse dui purus, scelerisque at, vulputate vitae, pretium mattis, nunc. Mauris eget neque at sem venenatis eleifend. Ut nonummy.</w:t>
+      <w:proofErr w:type="spellEnd"/>
+    </w:p>
+    <w:p>
+      <w:r>
+        <w:rPr>
+          <w:lang w:val="en-US"/>
+        </w:rPr>
+        <w:t xml:space="preserve">Lorem ipsum dolor sit </w:t>
+      </w:r>
+      <w:proofErr w:type="spellStart"/>
+      <w:r>
+        <w:rPr>
+          <w:lang w:val="en-US"/>
+        </w:rPr>
+        <w:t>amet</w:t>
+      </w:r>
+      <w:proofErr w:type="spellEnd"/>
+      <w:r>
+        <w:rPr>
+          <w:lang w:val="en-US"/>
+        </w:rPr>
+        <w:t xml:space="preserve">, </w:t>
+      </w:r>
+      <w:proofErr w:type="spellStart"/>
+      <w:r>
+        <w:rPr>
+          <w:lang w:val="en-US"/>
+        </w:rPr>
+        <w:t>consectetuer</w:t>
+      </w:r>
+      <w:proofErr w:type="spellEnd"/>
+      <w:r>
+        <w:rPr>
+          <w:lang w:val="en-US"/>
+        </w:rPr>
+        <w:t xml:space="preserve"> </w:t>
+      </w:r>
+      <w:proofErr w:type="spellStart"/>
+      <w:r>
+        <w:rPr>
+          <w:lang w:val="en-US"/>
+        </w:rPr>
+        <w:t>adipiscing</w:t>
+      </w:r>
+      <w:proofErr w:type="spellEnd"/>
+      <w:r>
+        <w:rPr>
+          <w:lang w:val="en-US"/>
+        </w:rPr>
+        <w:t xml:space="preserve"> </w:t>
+      </w:r>
+      <w:proofErr w:type="spellStart"/>
+      <w:r>
+        <w:rPr>
+          <w:lang w:val="en-US"/>
+        </w:rPr>
+        <w:t>elit</w:t>
+      </w:r>
+      <w:proofErr w:type="spellEnd"/>
+      <w:r>
+        <w:rPr>
+          <w:lang w:val="en-US"/>
+        </w:rPr>
+        <w:t xml:space="preserve">. </w:t>
+      </w:r>
+      <w:proofErr w:type="spellStart"/>
+      <w:r>
+        <w:t>Maecenas</w:t>
+      </w:r>
+      <w:proofErr w:type="spellEnd"/>
+      <w:r>
+        <w:t xml:space="preserve"> </w:t>
+      </w:r>
+      <w:proofErr w:type="spellStart"/>
+      <w:r>
+        <w:t>porttitor</w:t>
+      </w:r>
+      <w:proofErr w:type="spellEnd"/>
+      <w:r>
+        <w:t xml:space="preserve"> </w:t>
+      </w:r>
+      <w:proofErr w:type="spellStart"/>
+      <w:r>
+        <w:t>congue</w:t>
+      </w:r>
+      <w:proofErr w:type="spellEnd"/>
+      <w:r>
+        <w:t xml:space="preserve"> </w:t>
+      </w:r>
+      <w:proofErr w:type="spellStart"/>
+      <w:r>
+        <w:t>massa</w:t>
+      </w:r>
+      <w:proofErr w:type="spellEnd"/>
+      <w:r>
+        <w:t xml:space="preserve">. </w:t>
+      </w:r>
+      <w:proofErr w:type="spellStart"/>
+      <w:r>
+        <w:t>Fusce</w:t>
+      </w:r>
+      <w:proofErr w:type="spellEnd"/>
+      <w:r>
+        <w:t xml:space="preserve"> </w:t>
+      </w:r>
+      <w:proofErr w:type="spellStart"/>
+      <w:r>
+        <w:t>posuere</w:t>
+      </w:r>
+      <w:proofErr w:type="spellEnd"/>
+      <w:r>
+        <w:t xml:space="preserve">, magna sed pulvinar </w:t>
+      </w:r>
+      <w:proofErr w:type="spellStart"/>
+      <w:r>
+        <w:t>ultricies</w:t>
+      </w:r>
+      <w:proofErr w:type="spellEnd"/>
+      <w:r>
+        <w:t xml:space="preserve">, </w:t>
+      </w:r>
+      <w:proofErr w:type="spellStart"/>
+      <w:r>
+        <w:t>purus</w:t>
+      </w:r>
+      <w:proofErr w:type="spellEnd"/>
+      <w:r>
+        <w:t xml:space="preserve"> </w:t>
+      </w:r>
+      <w:proofErr w:type="spellStart"/>
+      <w:r>
+        <w:t>lectus</w:t>
+      </w:r>
+      <w:proofErr w:type="spellEnd"/>
+      <w:r>
+        <w:t xml:space="preserve"> </w:t>
+      </w:r>
+      <w:proofErr w:type="spellStart"/>
+      <w:r>
+        <w:t>malesuada</w:t>
+      </w:r>
+      <w:proofErr w:type="spellEnd"/>
+      <w:r>
+        <w:t xml:space="preserve"> libero, </w:t>
+      </w:r>
+      <w:proofErr w:type="spellStart"/>
+      <w:r>
+        <w:t>sit</w:t>
+      </w:r>
+      <w:proofErr w:type="spellEnd"/>
+      <w:r>
+        <w:t xml:space="preserve"> </w:t>
+      </w:r>
+      <w:proofErr w:type="spellStart"/>
+      <w:r>
+        <w:t>amet</w:t>
+      </w:r>
+      <w:proofErr w:type="spellEnd"/>
+      <w:r>
+        <w:t xml:space="preserve"> commodo magna eros quis urna.</w:t>
+      </w:r>
+    </w:p>
+    <w:p>
+      <w:r>
+        <w:t xml:space="preserve">Nunc </w:t>
+      </w:r>
+      <w:proofErr w:type="spellStart"/>
+      <w:r>
+        <w:t>viverra</w:t>
+      </w:r>
+      <w:proofErr w:type="spellEnd"/>
+      <w:r>
+        <w:t xml:space="preserve"> </w:t>
+      </w:r>
+      <w:proofErr w:type="spellStart"/>
+      <w:r>
+        <w:t>imperdiet</w:t>
+      </w:r>
+      <w:proofErr w:type="spellEnd"/>
+      <w:r>
+        <w:t xml:space="preserve"> </w:t>
+      </w:r>
+      <w:proofErr w:type="spellStart"/>
+      <w:r>
+        <w:t>enim</w:t>
+      </w:r>
+      <w:proofErr w:type="spellEnd"/>
+      <w:r>
+        <w:t xml:space="preserve">. </w:t>
+      </w:r>
+      <w:proofErr w:type="spellStart"/>
+      <w:r>
+        <w:t>Fusce</w:t>
+      </w:r>
+      <w:proofErr w:type="spellEnd"/>
+      <w:r>
+        <w:t xml:space="preserve"> </w:t>
+      </w:r>
+      <w:proofErr w:type="spellStart"/>
+      <w:r>
+        <w:t>est</w:t>
+      </w:r>
+      <w:proofErr w:type="spellEnd"/>
+      <w:r>
+        <w:t xml:space="preserve">. </w:t>
+      </w:r>
+      <w:proofErr w:type="spellStart"/>
+      <w:r>
+        <w:t>Vivamus</w:t>
+      </w:r>
+      <w:proofErr w:type="spellEnd"/>
+      <w:r>
+        <w:t xml:space="preserve"> a </w:t>
+      </w:r>
+      <w:proofErr w:type="spellStart"/>
+      <w:r>
+        <w:t>tellus</w:t>
+      </w:r>
+      <w:proofErr w:type="spellEnd"/>
+      <w:r>
+        <w:t>.</w:t>
+      </w:r>
+    </w:p>
+    <w:p>
+      <w:pPr>
+        <w:rPr>
+          <w:lang w:val="en-US"/>
+        </w:rPr>
+      </w:pPr>
+      <w:proofErr w:type="spellStart"/>
+      <w:r>
+        <w:t>Pellentesque</w:t>
+      </w:r>
+      <w:proofErr w:type="spellEnd"/>
+      <w:r>
+        <w:t xml:space="preserve"> </w:t>
+      </w:r>
+      <w:proofErr w:type="spellStart"/>
+      <w:r>
+        <w:t>habitant</w:t>
+      </w:r>
+      <w:proofErr w:type="spellEnd"/>
+      <w:r>
+        <w:t xml:space="preserve"> </w:t>
+      </w:r>
+      <w:proofErr w:type="spellStart"/>
+      <w:r>
+        <w:t>morbi</w:t>
+      </w:r>
+      <w:proofErr w:type="spellEnd"/>
+      <w:r>
+        <w:t xml:space="preserve"> </w:t>
+      </w:r>
+      <w:proofErr w:type="spellStart"/>
+      <w:r>
+        <w:t>tristique</w:t>
+      </w:r>
+      <w:proofErr w:type="spellEnd"/>
+      <w:r>
+        <w:t xml:space="preserve"> </w:t>
+      </w:r>
+      <w:proofErr w:type="spellStart"/>
+      <w:r>
+        <w:t>senectus</w:t>
+      </w:r>
+      <w:proofErr w:type="spellEnd"/>
+      <w:r>
+        <w:t xml:space="preserve"> et </w:t>
+      </w:r>
+      <w:proofErr w:type="spellStart"/>
+      <w:r>
+        <w:t>netus</w:t>
+      </w:r>
+      <w:proofErr w:type="spellEnd"/>
+      <w:r>
+        <w:t xml:space="preserve"> et </w:t>
+      </w:r>
+      <w:proofErr w:type="spellStart"/>
+      <w:r>
+        <w:t>malesuada</w:t>
+      </w:r>
+      <w:proofErr w:type="spellEnd"/>
+      <w:r>
+        <w:t xml:space="preserve"> </w:t>
+      </w:r>
+      <w:proofErr w:type="spellStart"/>
+      <w:r>
+        <w:t>fames</w:t>
+      </w:r>
+      <w:proofErr w:type="spellEnd"/>
+      <w:r>
+        <w:t xml:space="preserve"> ac </w:t>
+      </w:r>
+      <w:proofErr w:type="spellStart"/>
+      <w:r>
+        <w:t>turpis</w:t>
+      </w:r>
+      <w:proofErr w:type="spellEnd"/>
+      <w:r>
+        <w:t xml:space="preserve"> </w:t>
+      </w:r>
+      <w:proofErr w:type="spellStart"/>
+      <w:r>
+        <w:t>egestas</w:t>
+      </w:r>
+      <w:proofErr w:type="spellEnd"/>
+      <w:r>
+        <w:t xml:space="preserve">. </w:t>
+      </w:r>
+      <w:r>
+        <w:rPr>
+          <w:lang w:val="en-US"/>
+        </w:rPr>
+        <w:t xml:space="preserve">Proin pharetra </w:t>
+      </w:r>
+      <w:proofErr w:type="spellStart"/>
+      <w:r>
+        <w:rPr>
+          <w:lang w:val="en-US"/>
+        </w:rPr>
+        <w:t>nonummy</w:t>
+      </w:r>
+      <w:proofErr w:type="spellEnd"/>
+      <w:r>
+        <w:rPr>
+          <w:lang w:val="en-US"/>
+        </w:rPr>
+        <w:t xml:space="preserve"> </w:t>
+      </w:r>
+      <w:proofErr w:type="spellStart"/>
+      <w:r>
+        <w:rPr>
+          <w:lang w:val="en-US"/>
+        </w:rPr>
+        <w:t>pede</w:t>
+      </w:r>
+      <w:proofErr w:type="spellEnd"/>
+      <w:r>
+        <w:rPr>
+          <w:lang w:val="en-US"/>
+        </w:rPr>
+        <w:t xml:space="preserve">. </w:t>
+      </w:r>
+      <w:proofErr w:type="spellStart"/>
+      <w:r>
+        <w:rPr>
+          <w:lang w:val="en-US"/>
+        </w:rPr>
+        <w:t>Mauris</w:t>
+      </w:r>
+      <w:proofErr w:type="spellEnd"/>
+      <w:r>
+        <w:rPr>
+          <w:lang w:val="en-US"/>
+        </w:rPr>
+        <w:t xml:space="preserve"> et </w:t>
+      </w:r>
+      <w:proofErr w:type="spellStart"/>
+      <w:r>
+        <w:rPr>
+          <w:lang w:val="en-US"/>
+        </w:rPr>
+        <w:t>orci</w:t>
+      </w:r>
+      <w:proofErr w:type="spellEnd"/>
+      <w:r>
+        <w:rPr>
+          <w:lang w:val="en-US"/>
+        </w:rPr>
+        <w:t>.</w:t>
+      </w:r>
+    </w:p>
+    <w:p>
+      <w:pPr>
+        <w:rPr>
+          <w:lang w:val="en-US"/>
+        </w:rPr>
+      </w:pPr>
+      <w:r>
+        <w:rPr>
+          <w:lang w:val="en-US"/>
+        </w:rPr>
+        <w:t xml:space="preserve">Aenean </w:t>
+      </w:r>
+      <w:proofErr w:type="spellStart"/>
+      <w:r>
+        <w:rPr>
+          <w:lang w:val="en-US"/>
+        </w:rPr>
+        <w:t>nec</w:t>
+      </w:r>
+      <w:proofErr w:type="spellEnd"/>
+      <w:r>
+        <w:rPr>
+          <w:lang w:val="en-US"/>
+        </w:rPr>
+        <w:t xml:space="preserve"> lorem. In </w:t>
+      </w:r>
+      <w:proofErr w:type="spellStart"/>
+      <w:r>
+        <w:rPr>
+          <w:lang w:val="en-US"/>
+        </w:rPr>
+        <w:t>porttitor</w:t>
+      </w:r>
+      <w:proofErr w:type="spellEnd"/>
+      <w:r>
+        <w:rPr>
+          <w:lang w:val="en-US"/>
+        </w:rPr>
+        <w:t xml:space="preserve">. Donec </w:t>
+      </w:r>
+      <w:proofErr w:type="spellStart"/>
+      <w:r>
+        <w:rPr>
+          <w:lang w:val="en-US"/>
+        </w:rPr>
+        <w:t>laoreet</w:t>
+      </w:r>
+      <w:proofErr w:type="spellEnd"/>
+      <w:r>
+        <w:rPr>
+          <w:lang w:val="en-US"/>
+        </w:rPr>
+        <w:t xml:space="preserve"> </w:t>
+      </w:r>
+      <w:proofErr w:type="spellStart"/>
+      <w:r>
+        <w:rPr>
+          <w:lang w:val="en-US"/>
+        </w:rPr>
+        <w:t>nonummy</w:t>
+      </w:r>
+      <w:proofErr w:type="spellEnd"/>
+      <w:r>
+        <w:rPr>
+          <w:lang w:val="en-US"/>
+        </w:rPr>
+        <w:t xml:space="preserve"> </w:t>
+      </w:r>
+      <w:proofErr w:type="spellStart"/>
+      <w:r>
+        <w:rPr>
+          <w:lang w:val="en-US"/>
+        </w:rPr>
+        <w:t>augue</w:t>
+      </w:r>
+      <w:proofErr w:type="spellEnd"/>
+      <w:r>
+        <w:rPr>
+          <w:lang w:val="en-US"/>
+        </w:rPr>
+        <w:t>.</w:t>
+      </w:r>
+    </w:p>
+    <w:p>
+      <w:pPr>
+        <w:rPr>
+          <w:lang w:val="en-US"/>
+        </w:rPr>
+      </w:pPr>
+      <w:proofErr w:type="spellStart"/>
+      <w:r>
+        <w:rPr>
+          <w:lang w:val="en-US"/>
+        </w:rPr>
+        <w:t>Suspendisse</w:t>
+      </w:r>
+      <w:proofErr w:type="spellEnd"/>
+      <w:r>
+        <w:rPr>
+          <w:lang w:val="en-US"/>
+        </w:rPr>
+        <w:t xml:space="preserve"> dui </w:t>
+      </w:r>
+      <w:proofErr w:type="spellStart"/>
+      <w:r>
+        <w:rPr>
+          <w:lang w:val="en-US"/>
+        </w:rPr>
+        <w:t>purus</w:t>
+      </w:r>
+      <w:proofErr w:type="spellEnd"/>
+      <w:r>
+        <w:rPr>
+          <w:lang w:val="en-US"/>
+        </w:rPr>
+        <w:t xml:space="preserve">, </w:t>
+      </w:r>
+      <w:proofErr w:type="spellStart"/>
+      <w:r>
+        <w:rPr>
+          <w:lang w:val="en-US"/>
+        </w:rPr>
+        <w:t>scelerisque</w:t>
+      </w:r>
+      <w:proofErr w:type="spellEnd"/>
+      <w:r>
+        <w:rPr>
+          <w:lang w:val="en-US"/>
+        </w:rPr>
+        <w:t xml:space="preserve"> at, </w:t>
+      </w:r>
+      <w:proofErr w:type="spellStart"/>
+      <w:r>
+        <w:rPr>
+          <w:lang w:val="en-US"/>
+        </w:rPr>
+        <w:t>vulputate</w:t>
+      </w:r>
+      <w:proofErr w:type="spellEnd"/>
+      <w:r>
+        <w:rPr>
+          <w:lang w:val="en-US"/>
+        </w:rPr>
+        <w:t xml:space="preserve"> vitae, </w:t>
+      </w:r>
+      <w:proofErr w:type="spellStart"/>
+      <w:r>
+        <w:rPr>
+          <w:lang w:val="en-US"/>
+        </w:rPr>
+        <w:t>pretium</w:t>
+      </w:r>
+      <w:proofErr w:type="spellEnd"/>
+      <w:r>
+        <w:rPr>
+          <w:lang w:val="en-US"/>
+        </w:rPr>
+        <w:t xml:space="preserve"> </w:t>
+      </w:r>
+      <w:proofErr w:type="spellStart"/>
+      <w:r>
+        <w:rPr>
+          <w:lang w:val="en-US"/>
+        </w:rPr>
+        <w:t>mattis</w:t>
+      </w:r>
+      <w:proofErr w:type="spellEnd"/>
+      <w:r>
+        <w:rPr>
+          <w:lang w:val="en-US"/>
+        </w:rPr>
+        <w:t xml:space="preserve">, </w:t>
+      </w:r>
+      <w:proofErr w:type="spellStart"/>
+      <w:r>
+        <w:rPr>
+          <w:lang w:val="en-US"/>
+        </w:rPr>
+        <w:t>nunc</w:t>
+      </w:r>
+      <w:proofErr w:type="spellEnd"/>
+      <w:r>
+        <w:rPr>
+          <w:lang w:val="en-US"/>
+        </w:rPr>
+        <w:t xml:space="preserve">. </w:t>
+      </w:r>
+      <w:proofErr w:type="spellStart"/>
+      <w:r>
+        <w:rPr>
+          <w:lang w:val="en-US"/>
+        </w:rPr>
+        <w:t>Mauris</w:t>
+      </w:r>
+      <w:proofErr w:type="spellEnd"/>
+      <w:r>
+        <w:rPr>
+          <w:lang w:val="en-US"/>
+        </w:rPr>
+        <w:t xml:space="preserve"> </w:t>
+      </w:r>
+      <w:proofErr w:type="spellStart"/>
+      <w:r>
+        <w:rPr>
+          <w:lang w:val="en-US"/>
+        </w:rPr>
+        <w:t>eget</w:t>
+      </w:r>
+      <w:proofErr w:type="spellEnd"/>
+      <w:r>
+        <w:rPr>
+          <w:lang w:val="en-US"/>
+        </w:rPr>
+        <w:t xml:space="preserve"> </w:t>
+      </w:r>
+      <w:proofErr w:type="spellStart"/>
+      <w:r>
+        <w:rPr>
+          <w:lang w:val="en-US"/>
+        </w:rPr>
+        <w:t>neque</w:t>
+      </w:r>
+      <w:proofErr w:type="spellEnd"/>
+      <w:r>
+        <w:rPr>
+          <w:lang w:val="en-US"/>
+        </w:rPr>
+        <w:t xml:space="preserve"> at </w:t>
+      </w:r>
+      <w:proofErr w:type="spellStart"/>
+      <w:r>
+        <w:rPr>
+          <w:lang w:val="en-US"/>
+        </w:rPr>
+        <w:t>sem</w:t>
+      </w:r>
+      <w:proofErr w:type="spellEnd"/>
+      <w:r>
+        <w:rPr>
+          <w:lang w:val="en-US"/>
+        </w:rPr>
+        <w:t xml:space="preserve"> </w:t>
+      </w:r>
+      <w:proofErr w:type="spellStart"/>
+      <w:r>
+        <w:rPr>
+          <w:lang w:val="en-US"/>
+        </w:rPr>
+        <w:t>venenatis</w:t>
+      </w:r>
+      <w:proofErr w:type="spellEnd"/>
+      <w:r>
+        <w:rPr>
+          <w:lang w:val="en-US"/>
+        </w:rPr>
+        <w:t xml:space="preserve"> </w:t>
+      </w:r>
+      <w:proofErr w:type="spellStart"/>
+      <w:r>
+        <w:rPr>
+          <w:lang w:val="en-US"/>
+        </w:rPr>
+        <w:t>eleifend</w:t>
+      </w:r>
+      <w:proofErr w:type="spellEnd"/>
+      <w:r>
+        <w:rPr>
+          <w:lang w:val="en-US"/>
+        </w:rPr>
+        <w:t xml:space="preserve">. Ut </w:t>
+      </w:r>
+      <w:proofErr w:type="spellStart"/>
+      <w:r>
+        <w:rPr>
+          <w:lang w:val="en-US"/>
+        </w:rPr>
+        <w:t>nonummy</w:t>
+      </w:r>
+      <w:proofErr w:type="spellEnd"/>
+      <w:r>
+        <w:rPr>
+          <w:lang w:val="en-US"/>
+        </w:rPr>
+        <w:t>.</w:t>
       </w:r>
     </w:p>
     <w:p>
@@ -4448,6 +5676,7 @@
         </w:rPr>
       </w:pPr>
       <w:bookmarkStart w:id="30" w:name="_Toc107771866"/>
+      <w:proofErr w:type="spellStart"/>
       <w:r>
         <w:rPr>
           <w:lang w:val="en-US"/>
@@ -4455,67 +5684,949 @@
         <w:t>Justificación</w:t>
       </w:r>
       <w:bookmarkEnd w:id="30"/>
-    </w:p>
-    <w:p>
-      <w:r>
-        <w:rPr>
-          <w:lang w:val="en-US"/>
-        </w:rPr>
-        <w:t xml:space="preserve">Lorem ipsum dolor sit amet, consectetuer adipiscing elit. </w:t>
-      </w:r>
-      <w:r>
-        <w:t>Maecenas porttitor congue massa. Fusce posuere, magna sed pulvinar ultricies, purus lectus malesuada libero, sit amet commodo magna eros quis urna. Nunc viverra imperdiet enim. Fusce est.</w:t>
-      </w:r>
-    </w:p>
-    <w:p>
-      <w:pPr>
-        <w:rPr>
-          <w:lang w:val="en-US"/>
-        </w:rPr>
-      </w:pPr>
-      <w:r>
-        <w:t xml:space="preserve">Vivamus a tellus. Pellentesque habitant morbi tristique senectus et netus et malesuada fames ac turpis egestas. </w:t>
-      </w:r>
-      <w:r>
-        <w:rPr>
-          <w:lang w:val="en-US"/>
-        </w:rPr>
-        <w:t>Proin pharetra nonummy pede. Mauris et orci. Aenean nec lorem.</w:t>
-      </w:r>
-    </w:p>
-    <w:p>
-      <w:pPr>
-        <w:rPr>
-          <w:lang w:val="en-US"/>
-        </w:rPr>
-      </w:pPr>
-      <w:r>
-        <w:rPr>
-          <w:lang w:val="en-US"/>
-        </w:rPr>
-        <w:t>In porttitor. Donec laoreet nonummy augue. Suspendisse dui purus, scelerisque at, vulputate vitae, pretium mattis, nunc. Mauris eget neque at sem venenatis eleifend. Ut nonummy.</w:t>
-      </w:r>
-    </w:p>
-    <w:p>
-      <w:pPr>
-        <w:rPr>
-          <w:lang w:val="en-US"/>
-        </w:rPr>
-      </w:pPr>
-      <w:r>
-        <w:rPr>
-          <w:lang w:val="en-US"/>
-        </w:rPr>
-        <w:t xml:space="preserve">Fusce aliquet pede non pede. </w:t>
-      </w:r>
-      <w:r>
-        <w:t xml:space="preserve">Suspendisse dapibus lorem pellentesque magna. Integer nulla. </w:t>
-      </w:r>
-      <w:r>
-        <w:rPr>
-          <w:lang w:val="en-US"/>
-        </w:rPr>
-        <w:t>Donec blandit feugiat ligula. Donec hendrerit, felis et imperdiet euismod, purus ipsum pretium metus, in lacinia nulla nisl eget sapien.</w:t>
+      <w:proofErr w:type="spellEnd"/>
+    </w:p>
+    <w:p>
+      <w:r>
+        <w:rPr>
+          <w:lang w:val="en-US"/>
+        </w:rPr>
+        <w:t xml:space="preserve">Lorem ipsum dolor sit </w:t>
+      </w:r>
+      <w:proofErr w:type="spellStart"/>
+      <w:r>
+        <w:rPr>
+          <w:lang w:val="en-US"/>
+        </w:rPr>
+        <w:t>amet</w:t>
+      </w:r>
+      <w:proofErr w:type="spellEnd"/>
+      <w:r>
+        <w:rPr>
+          <w:lang w:val="en-US"/>
+        </w:rPr>
+        <w:t xml:space="preserve">, </w:t>
+      </w:r>
+      <w:proofErr w:type="spellStart"/>
+      <w:r>
+        <w:rPr>
+          <w:lang w:val="en-US"/>
+        </w:rPr>
+        <w:t>consectetuer</w:t>
+      </w:r>
+      <w:proofErr w:type="spellEnd"/>
+      <w:r>
+        <w:rPr>
+          <w:lang w:val="en-US"/>
+        </w:rPr>
+        <w:t xml:space="preserve"> </w:t>
+      </w:r>
+      <w:proofErr w:type="spellStart"/>
+      <w:r>
+        <w:rPr>
+          <w:lang w:val="en-US"/>
+        </w:rPr>
+        <w:t>adipiscing</w:t>
+      </w:r>
+      <w:proofErr w:type="spellEnd"/>
+      <w:r>
+        <w:rPr>
+          <w:lang w:val="en-US"/>
+        </w:rPr>
+        <w:t xml:space="preserve"> </w:t>
+      </w:r>
+      <w:proofErr w:type="spellStart"/>
+      <w:r>
+        <w:rPr>
+          <w:lang w:val="en-US"/>
+        </w:rPr>
+        <w:t>elit</w:t>
+      </w:r>
+      <w:proofErr w:type="spellEnd"/>
+      <w:r>
+        <w:rPr>
+          <w:lang w:val="en-US"/>
+        </w:rPr>
+        <w:t xml:space="preserve">. </w:t>
+      </w:r>
+      <w:proofErr w:type="spellStart"/>
+      <w:r>
+        <w:t>Maecenas</w:t>
+      </w:r>
+      <w:proofErr w:type="spellEnd"/>
+      <w:r>
+        <w:t xml:space="preserve"> </w:t>
+      </w:r>
+      <w:proofErr w:type="spellStart"/>
+      <w:r>
+        <w:t>porttitor</w:t>
+      </w:r>
+      <w:proofErr w:type="spellEnd"/>
+      <w:r>
+        <w:t xml:space="preserve"> </w:t>
+      </w:r>
+      <w:proofErr w:type="spellStart"/>
+      <w:r>
+        <w:t>congue</w:t>
+      </w:r>
+      <w:proofErr w:type="spellEnd"/>
+      <w:r>
+        <w:t xml:space="preserve"> </w:t>
+      </w:r>
+      <w:proofErr w:type="spellStart"/>
+      <w:r>
+        <w:t>massa</w:t>
+      </w:r>
+      <w:proofErr w:type="spellEnd"/>
+      <w:r>
+        <w:t xml:space="preserve">. </w:t>
+      </w:r>
+      <w:proofErr w:type="spellStart"/>
+      <w:r>
+        <w:t>Fusce</w:t>
+      </w:r>
+      <w:proofErr w:type="spellEnd"/>
+      <w:r>
+        <w:t xml:space="preserve"> </w:t>
+      </w:r>
+      <w:proofErr w:type="spellStart"/>
+      <w:r>
+        <w:t>posuere</w:t>
+      </w:r>
+      <w:proofErr w:type="spellEnd"/>
+      <w:r>
+        <w:t xml:space="preserve">, magna sed pulvinar </w:t>
+      </w:r>
+      <w:proofErr w:type="spellStart"/>
+      <w:r>
+        <w:t>ultricies</w:t>
+      </w:r>
+      <w:proofErr w:type="spellEnd"/>
+      <w:r>
+        <w:t xml:space="preserve">, </w:t>
+      </w:r>
+      <w:proofErr w:type="spellStart"/>
+      <w:r>
+        <w:t>purus</w:t>
+      </w:r>
+      <w:proofErr w:type="spellEnd"/>
+      <w:r>
+        <w:t xml:space="preserve"> </w:t>
+      </w:r>
+      <w:proofErr w:type="spellStart"/>
+      <w:r>
+        <w:t>lectus</w:t>
+      </w:r>
+      <w:proofErr w:type="spellEnd"/>
+      <w:r>
+        <w:t xml:space="preserve"> </w:t>
+      </w:r>
+      <w:proofErr w:type="spellStart"/>
+      <w:r>
+        <w:t>malesuada</w:t>
+      </w:r>
+      <w:proofErr w:type="spellEnd"/>
+      <w:r>
+        <w:t xml:space="preserve"> libero, </w:t>
+      </w:r>
+      <w:proofErr w:type="spellStart"/>
+      <w:r>
+        <w:t>sit</w:t>
+      </w:r>
+      <w:proofErr w:type="spellEnd"/>
+      <w:r>
+        <w:t xml:space="preserve"> </w:t>
+      </w:r>
+      <w:proofErr w:type="spellStart"/>
+      <w:r>
+        <w:t>amet</w:t>
+      </w:r>
+      <w:proofErr w:type="spellEnd"/>
+      <w:r>
+        <w:t xml:space="preserve"> commodo magna eros quis urna. Nunc </w:t>
+      </w:r>
+      <w:proofErr w:type="spellStart"/>
+      <w:r>
+        <w:t>viverra</w:t>
+      </w:r>
+      <w:proofErr w:type="spellEnd"/>
+      <w:r>
+        <w:t xml:space="preserve"> </w:t>
+      </w:r>
+      <w:proofErr w:type="spellStart"/>
+      <w:r>
+        <w:t>imperdiet</w:t>
+      </w:r>
+      <w:proofErr w:type="spellEnd"/>
+      <w:r>
+        <w:t xml:space="preserve"> </w:t>
+      </w:r>
+      <w:proofErr w:type="spellStart"/>
+      <w:r>
+        <w:t>enim</w:t>
+      </w:r>
+      <w:proofErr w:type="spellEnd"/>
+      <w:r>
+        <w:t xml:space="preserve">. </w:t>
+      </w:r>
+      <w:proofErr w:type="spellStart"/>
+      <w:r>
+        <w:t>Fusce</w:t>
+      </w:r>
+      <w:proofErr w:type="spellEnd"/>
+      <w:r>
+        <w:t xml:space="preserve"> </w:t>
+      </w:r>
+      <w:proofErr w:type="spellStart"/>
+      <w:r>
+        <w:t>est</w:t>
+      </w:r>
+      <w:proofErr w:type="spellEnd"/>
+      <w:r>
+        <w:t>.</w:t>
+      </w:r>
+    </w:p>
+    <w:p>
+      <w:pPr>
+        <w:rPr>
+          <w:lang w:val="en-US"/>
+        </w:rPr>
+      </w:pPr>
+      <w:proofErr w:type="spellStart"/>
+      <w:r>
+        <w:t>Vivamus</w:t>
+      </w:r>
+      <w:proofErr w:type="spellEnd"/>
+      <w:r>
+        <w:t xml:space="preserve"> a </w:t>
+      </w:r>
+      <w:proofErr w:type="spellStart"/>
+      <w:r>
+        <w:t>tellus</w:t>
+      </w:r>
+      <w:proofErr w:type="spellEnd"/>
+      <w:r>
+        <w:t xml:space="preserve">. </w:t>
+      </w:r>
+      <w:proofErr w:type="spellStart"/>
+      <w:r>
+        <w:t>Pellentesque</w:t>
+      </w:r>
+      <w:proofErr w:type="spellEnd"/>
+      <w:r>
+        <w:t xml:space="preserve"> </w:t>
+      </w:r>
+      <w:proofErr w:type="spellStart"/>
+      <w:r>
+        <w:t>habitant</w:t>
+      </w:r>
+      <w:proofErr w:type="spellEnd"/>
+      <w:r>
+        <w:t xml:space="preserve"> </w:t>
+      </w:r>
+      <w:proofErr w:type="spellStart"/>
+      <w:r>
+        <w:t>morbi</w:t>
+      </w:r>
+      <w:proofErr w:type="spellEnd"/>
+      <w:r>
+        <w:t xml:space="preserve"> </w:t>
+      </w:r>
+      <w:proofErr w:type="spellStart"/>
+      <w:r>
+        <w:t>tristique</w:t>
+      </w:r>
+      <w:proofErr w:type="spellEnd"/>
+      <w:r>
+        <w:t xml:space="preserve"> </w:t>
+      </w:r>
+      <w:proofErr w:type="spellStart"/>
+      <w:r>
+        <w:t>senectus</w:t>
+      </w:r>
+      <w:proofErr w:type="spellEnd"/>
+      <w:r>
+        <w:t xml:space="preserve"> et </w:t>
+      </w:r>
+      <w:proofErr w:type="spellStart"/>
+      <w:r>
+        <w:t>netus</w:t>
+      </w:r>
+      <w:proofErr w:type="spellEnd"/>
+      <w:r>
+        <w:t xml:space="preserve"> et </w:t>
+      </w:r>
+      <w:proofErr w:type="spellStart"/>
+      <w:r>
+        <w:t>malesuada</w:t>
+      </w:r>
+      <w:proofErr w:type="spellEnd"/>
+      <w:r>
+        <w:t xml:space="preserve"> </w:t>
+      </w:r>
+      <w:proofErr w:type="spellStart"/>
+      <w:r>
+        <w:t>fames</w:t>
+      </w:r>
+      <w:proofErr w:type="spellEnd"/>
+      <w:r>
+        <w:t xml:space="preserve"> ac </w:t>
+      </w:r>
+      <w:proofErr w:type="spellStart"/>
+      <w:r>
+        <w:t>turpis</w:t>
+      </w:r>
+      <w:proofErr w:type="spellEnd"/>
+      <w:r>
+        <w:t xml:space="preserve"> </w:t>
+      </w:r>
+      <w:proofErr w:type="spellStart"/>
+      <w:r>
+        <w:t>egestas</w:t>
+      </w:r>
+      <w:proofErr w:type="spellEnd"/>
+      <w:r>
+        <w:t xml:space="preserve">. </w:t>
+      </w:r>
+      <w:r>
+        <w:rPr>
+          <w:lang w:val="en-US"/>
+        </w:rPr>
+        <w:t xml:space="preserve">Proin pharetra </w:t>
+      </w:r>
+      <w:proofErr w:type="spellStart"/>
+      <w:r>
+        <w:rPr>
+          <w:lang w:val="en-US"/>
+        </w:rPr>
+        <w:t>nonummy</w:t>
+      </w:r>
+      <w:proofErr w:type="spellEnd"/>
+      <w:r>
+        <w:rPr>
+          <w:lang w:val="en-US"/>
+        </w:rPr>
+        <w:t xml:space="preserve"> </w:t>
+      </w:r>
+      <w:proofErr w:type="spellStart"/>
+      <w:r>
+        <w:rPr>
+          <w:lang w:val="en-US"/>
+        </w:rPr>
+        <w:t>pede</w:t>
+      </w:r>
+      <w:proofErr w:type="spellEnd"/>
+      <w:r>
+        <w:rPr>
+          <w:lang w:val="en-US"/>
+        </w:rPr>
+        <w:t xml:space="preserve">. </w:t>
+      </w:r>
+      <w:proofErr w:type="spellStart"/>
+      <w:r>
+        <w:rPr>
+          <w:lang w:val="en-US"/>
+        </w:rPr>
+        <w:t>Mauris</w:t>
+      </w:r>
+      <w:proofErr w:type="spellEnd"/>
+      <w:r>
+        <w:rPr>
+          <w:lang w:val="en-US"/>
+        </w:rPr>
+        <w:t xml:space="preserve"> et </w:t>
+      </w:r>
+      <w:proofErr w:type="spellStart"/>
+      <w:r>
+        <w:rPr>
+          <w:lang w:val="en-US"/>
+        </w:rPr>
+        <w:t>orci</w:t>
+      </w:r>
+      <w:proofErr w:type="spellEnd"/>
+      <w:r>
+        <w:rPr>
+          <w:lang w:val="en-US"/>
+        </w:rPr>
+        <w:t xml:space="preserve">. Aenean </w:t>
+      </w:r>
+      <w:proofErr w:type="spellStart"/>
+      <w:r>
+        <w:rPr>
+          <w:lang w:val="en-US"/>
+        </w:rPr>
+        <w:t>nec</w:t>
+      </w:r>
+      <w:proofErr w:type="spellEnd"/>
+      <w:r>
+        <w:rPr>
+          <w:lang w:val="en-US"/>
+        </w:rPr>
+        <w:t xml:space="preserve"> lorem.</w:t>
+      </w:r>
+    </w:p>
+    <w:p>
+      <w:pPr>
+        <w:rPr>
+          <w:lang w:val="en-US"/>
+        </w:rPr>
+      </w:pPr>
+      <w:r>
+        <w:rPr>
+          <w:lang w:val="en-US"/>
+        </w:rPr>
+        <w:t xml:space="preserve">In </w:t>
+      </w:r>
+      <w:proofErr w:type="spellStart"/>
+      <w:r>
+        <w:rPr>
+          <w:lang w:val="en-US"/>
+        </w:rPr>
+        <w:t>porttitor</w:t>
+      </w:r>
+      <w:proofErr w:type="spellEnd"/>
+      <w:r>
+        <w:rPr>
+          <w:lang w:val="en-US"/>
+        </w:rPr>
+        <w:t xml:space="preserve">. Donec </w:t>
+      </w:r>
+      <w:proofErr w:type="spellStart"/>
+      <w:r>
+        <w:rPr>
+          <w:lang w:val="en-US"/>
+        </w:rPr>
+        <w:t>laoreet</w:t>
+      </w:r>
+      <w:proofErr w:type="spellEnd"/>
+      <w:r>
+        <w:rPr>
+          <w:lang w:val="en-US"/>
+        </w:rPr>
+        <w:t xml:space="preserve"> </w:t>
+      </w:r>
+      <w:proofErr w:type="spellStart"/>
+      <w:r>
+        <w:rPr>
+          <w:lang w:val="en-US"/>
+        </w:rPr>
+        <w:t>nonummy</w:t>
+      </w:r>
+      <w:proofErr w:type="spellEnd"/>
+      <w:r>
+        <w:rPr>
+          <w:lang w:val="en-US"/>
+        </w:rPr>
+        <w:t xml:space="preserve"> </w:t>
+      </w:r>
+      <w:proofErr w:type="spellStart"/>
+      <w:r>
+        <w:rPr>
+          <w:lang w:val="en-US"/>
+        </w:rPr>
+        <w:t>augue</w:t>
+      </w:r>
+      <w:proofErr w:type="spellEnd"/>
+      <w:r>
+        <w:rPr>
+          <w:lang w:val="en-US"/>
+        </w:rPr>
+        <w:t xml:space="preserve">. </w:t>
+      </w:r>
+      <w:proofErr w:type="spellStart"/>
+      <w:r>
+        <w:rPr>
+          <w:lang w:val="en-US"/>
+        </w:rPr>
+        <w:t>Suspendisse</w:t>
+      </w:r>
+      <w:proofErr w:type="spellEnd"/>
+      <w:r>
+        <w:rPr>
+          <w:lang w:val="en-US"/>
+        </w:rPr>
+        <w:t xml:space="preserve"> dui </w:t>
+      </w:r>
+      <w:proofErr w:type="spellStart"/>
+      <w:r>
+        <w:rPr>
+          <w:lang w:val="en-US"/>
+        </w:rPr>
+        <w:t>purus</w:t>
+      </w:r>
+      <w:proofErr w:type="spellEnd"/>
+      <w:r>
+        <w:rPr>
+          <w:lang w:val="en-US"/>
+        </w:rPr>
+        <w:t xml:space="preserve">, </w:t>
+      </w:r>
+      <w:proofErr w:type="spellStart"/>
+      <w:r>
+        <w:rPr>
+          <w:lang w:val="en-US"/>
+        </w:rPr>
+        <w:t>scelerisque</w:t>
+      </w:r>
+      <w:proofErr w:type="spellEnd"/>
+      <w:r>
+        <w:rPr>
+          <w:lang w:val="en-US"/>
+        </w:rPr>
+        <w:t xml:space="preserve"> at, </w:t>
+      </w:r>
+      <w:proofErr w:type="spellStart"/>
+      <w:r>
+        <w:rPr>
+          <w:lang w:val="en-US"/>
+        </w:rPr>
+        <w:t>vulputate</w:t>
+      </w:r>
+      <w:proofErr w:type="spellEnd"/>
+      <w:r>
+        <w:rPr>
+          <w:lang w:val="en-US"/>
+        </w:rPr>
+        <w:t xml:space="preserve"> vitae, </w:t>
+      </w:r>
+      <w:proofErr w:type="spellStart"/>
+      <w:r>
+        <w:rPr>
+          <w:lang w:val="en-US"/>
+        </w:rPr>
+        <w:t>pretium</w:t>
+      </w:r>
+      <w:proofErr w:type="spellEnd"/>
+      <w:r>
+        <w:rPr>
+          <w:lang w:val="en-US"/>
+        </w:rPr>
+        <w:t xml:space="preserve"> </w:t>
+      </w:r>
+      <w:proofErr w:type="spellStart"/>
+      <w:r>
+        <w:rPr>
+          <w:lang w:val="en-US"/>
+        </w:rPr>
+        <w:t>mattis</w:t>
+      </w:r>
+      <w:proofErr w:type="spellEnd"/>
+      <w:r>
+        <w:rPr>
+          <w:lang w:val="en-US"/>
+        </w:rPr>
+        <w:t xml:space="preserve">, </w:t>
+      </w:r>
+      <w:proofErr w:type="spellStart"/>
+      <w:r>
+        <w:rPr>
+          <w:lang w:val="en-US"/>
+        </w:rPr>
+        <w:t>nunc</w:t>
+      </w:r>
+      <w:proofErr w:type="spellEnd"/>
+      <w:r>
+        <w:rPr>
+          <w:lang w:val="en-US"/>
+        </w:rPr>
+        <w:t xml:space="preserve">. </w:t>
+      </w:r>
+      <w:proofErr w:type="spellStart"/>
+      <w:r>
+        <w:rPr>
+          <w:lang w:val="en-US"/>
+        </w:rPr>
+        <w:t>Mauris</w:t>
+      </w:r>
+      <w:proofErr w:type="spellEnd"/>
+      <w:r>
+        <w:rPr>
+          <w:lang w:val="en-US"/>
+        </w:rPr>
+        <w:t xml:space="preserve"> </w:t>
+      </w:r>
+      <w:proofErr w:type="spellStart"/>
+      <w:r>
+        <w:rPr>
+          <w:lang w:val="en-US"/>
+        </w:rPr>
+        <w:t>eget</w:t>
+      </w:r>
+      <w:proofErr w:type="spellEnd"/>
+      <w:r>
+        <w:rPr>
+          <w:lang w:val="en-US"/>
+        </w:rPr>
+        <w:t xml:space="preserve"> </w:t>
+      </w:r>
+      <w:proofErr w:type="spellStart"/>
+      <w:r>
+        <w:rPr>
+          <w:lang w:val="en-US"/>
+        </w:rPr>
+        <w:t>neque</w:t>
+      </w:r>
+      <w:proofErr w:type="spellEnd"/>
+      <w:r>
+        <w:rPr>
+          <w:lang w:val="en-US"/>
+        </w:rPr>
+        <w:t xml:space="preserve"> at </w:t>
+      </w:r>
+      <w:proofErr w:type="spellStart"/>
+      <w:r>
+        <w:rPr>
+          <w:lang w:val="en-US"/>
+        </w:rPr>
+        <w:t>sem</w:t>
+      </w:r>
+      <w:proofErr w:type="spellEnd"/>
+      <w:r>
+        <w:rPr>
+          <w:lang w:val="en-US"/>
+        </w:rPr>
+        <w:t xml:space="preserve"> </w:t>
+      </w:r>
+      <w:proofErr w:type="spellStart"/>
+      <w:r>
+        <w:rPr>
+          <w:lang w:val="en-US"/>
+        </w:rPr>
+        <w:t>venenatis</w:t>
+      </w:r>
+      <w:proofErr w:type="spellEnd"/>
+      <w:r>
+        <w:rPr>
+          <w:lang w:val="en-US"/>
+        </w:rPr>
+        <w:t xml:space="preserve"> </w:t>
+      </w:r>
+      <w:proofErr w:type="spellStart"/>
+      <w:r>
+        <w:rPr>
+          <w:lang w:val="en-US"/>
+        </w:rPr>
+        <w:t>eleifend</w:t>
+      </w:r>
+      <w:proofErr w:type="spellEnd"/>
+      <w:r>
+        <w:rPr>
+          <w:lang w:val="en-US"/>
+        </w:rPr>
+        <w:t xml:space="preserve">. Ut </w:t>
+      </w:r>
+      <w:proofErr w:type="spellStart"/>
+      <w:r>
+        <w:rPr>
+          <w:lang w:val="en-US"/>
+        </w:rPr>
+        <w:t>nonummy</w:t>
+      </w:r>
+      <w:proofErr w:type="spellEnd"/>
+      <w:r>
+        <w:rPr>
+          <w:lang w:val="en-US"/>
+        </w:rPr>
+        <w:t>.</w:t>
+      </w:r>
+    </w:p>
+    <w:p>
+      <w:pPr>
+        <w:rPr>
+          <w:lang w:val="en-US"/>
+        </w:rPr>
+      </w:pPr>
+      <w:proofErr w:type="spellStart"/>
+      <w:r>
+        <w:rPr>
+          <w:lang w:val="en-US"/>
+        </w:rPr>
+        <w:t>Fusce</w:t>
+      </w:r>
+      <w:proofErr w:type="spellEnd"/>
+      <w:r>
+        <w:rPr>
+          <w:lang w:val="en-US"/>
+        </w:rPr>
+        <w:t xml:space="preserve"> </w:t>
+      </w:r>
+      <w:proofErr w:type="spellStart"/>
+      <w:r>
+        <w:rPr>
+          <w:lang w:val="en-US"/>
+        </w:rPr>
+        <w:t>aliquet</w:t>
+      </w:r>
+      <w:proofErr w:type="spellEnd"/>
+      <w:r>
+        <w:rPr>
+          <w:lang w:val="en-US"/>
+        </w:rPr>
+        <w:t xml:space="preserve"> </w:t>
+      </w:r>
+      <w:proofErr w:type="spellStart"/>
+      <w:r>
+        <w:rPr>
+          <w:lang w:val="en-US"/>
+        </w:rPr>
+        <w:t>pede</w:t>
+      </w:r>
+      <w:proofErr w:type="spellEnd"/>
+      <w:r>
+        <w:rPr>
+          <w:lang w:val="en-US"/>
+        </w:rPr>
+        <w:t xml:space="preserve"> non </w:t>
+      </w:r>
+      <w:proofErr w:type="spellStart"/>
+      <w:r>
+        <w:rPr>
+          <w:lang w:val="en-US"/>
+        </w:rPr>
+        <w:t>pede</w:t>
+      </w:r>
+      <w:proofErr w:type="spellEnd"/>
+      <w:r>
+        <w:rPr>
+          <w:lang w:val="en-US"/>
+        </w:rPr>
+        <w:t xml:space="preserve">. </w:t>
+      </w:r>
+      <w:proofErr w:type="spellStart"/>
+      <w:r>
+        <w:t>Suspendisse</w:t>
+      </w:r>
+      <w:proofErr w:type="spellEnd"/>
+      <w:r>
+        <w:t xml:space="preserve"> </w:t>
+      </w:r>
+      <w:proofErr w:type="spellStart"/>
+      <w:r>
+        <w:t>dapibus</w:t>
+      </w:r>
+      <w:proofErr w:type="spellEnd"/>
+      <w:r>
+        <w:t xml:space="preserve"> </w:t>
+      </w:r>
+      <w:proofErr w:type="spellStart"/>
+      <w:r>
+        <w:t>lorem</w:t>
+      </w:r>
+      <w:proofErr w:type="spellEnd"/>
+      <w:r>
+        <w:t xml:space="preserve"> </w:t>
+      </w:r>
+      <w:proofErr w:type="spellStart"/>
+      <w:r>
+        <w:t>pellentesque</w:t>
+      </w:r>
+      <w:proofErr w:type="spellEnd"/>
+      <w:r>
+        <w:t xml:space="preserve"> magna. </w:t>
+      </w:r>
+      <w:proofErr w:type="spellStart"/>
+      <w:r>
+        <w:t>Integer</w:t>
+      </w:r>
+      <w:proofErr w:type="spellEnd"/>
+      <w:r>
+        <w:t xml:space="preserve"> </w:t>
+      </w:r>
+      <w:proofErr w:type="spellStart"/>
+      <w:r>
+        <w:t>nulla</w:t>
+      </w:r>
+      <w:proofErr w:type="spellEnd"/>
+      <w:r>
+        <w:t xml:space="preserve">. </w:t>
+      </w:r>
+      <w:r>
+        <w:rPr>
+          <w:lang w:val="en-US"/>
+        </w:rPr>
+        <w:t xml:space="preserve">Donec </w:t>
+      </w:r>
+      <w:proofErr w:type="spellStart"/>
+      <w:r>
+        <w:rPr>
+          <w:lang w:val="en-US"/>
+        </w:rPr>
+        <w:t>blandit</w:t>
+      </w:r>
+      <w:proofErr w:type="spellEnd"/>
+      <w:r>
+        <w:rPr>
+          <w:lang w:val="en-US"/>
+        </w:rPr>
+        <w:t xml:space="preserve"> </w:t>
+      </w:r>
+      <w:proofErr w:type="spellStart"/>
+      <w:r>
+        <w:rPr>
+          <w:lang w:val="en-US"/>
+        </w:rPr>
+        <w:t>feugiat</w:t>
+      </w:r>
+      <w:proofErr w:type="spellEnd"/>
+      <w:r>
+        <w:rPr>
+          <w:lang w:val="en-US"/>
+        </w:rPr>
+        <w:t xml:space="preserve"> ligula. Donec </w:t>
+      </w:r>
+      <w:proofErr w:type="spellStart"/>
+      <w:r>
+        <w:rPr>
+          <w:lang w:val="en-US"/>
+        </w:rPr>
+        <w:t>hendrerit</w:t>
+      </w:r>
+      <w:proofErr w:type="spellEnd"/>
+      <w:r>
+        <w:rPr>
+          <w:lang w:val="en-US"/>
+        </w:rPr>
+        <w:t xml:space="preserve">, </w:t>
+      </w:r>
+      <w:proofErr w:type="spellStart"/>
+      <w:r>
+        <w:rPr>
+          <w:lang w:val="en-US"/>
+        </w:rPr>
+        <w:t>felis</w:t>
+      </w:r>
+      <w:proofErr w:type="spellEnd"/>
+      <w:r>
+        <w:rPr>
+          <w:lang w:val="en-US"/>
+        </w:rPr>
+        <w:t xml:space="preserve"> et </w:t>
+      </w:r>
+      <w:proofErr w:type="spellStart"/>
+      <w:r>
+        <w:rPr>
+          <w:lang w:val="en-US"/>
+        </w:rPr>
+        <w:t>imperdiet</w:t>
+      </w:r>
+      <w:proofErr w:type="spellEnd"/>
+      <w:r>
+        <w:rPr>
+          <w:lang w:val="en-US"/>
+        </w:rPr>
+        <w:t xml:space="preserve"> </w:t>
+      </w:r>
+      <w:proofErr w:type="spellStart"/>
+      <w:r>
+        <w:rPr>
+          <w:lang w:val="en-US"/>
+        </w:rPr>
+        <w:t>euismod</w:t>
+      </w:r>
+      <w:proofErr w:type="spellEnd"/>
+      <w:r>
+        <w:rPr>
+          <w:lang w:val="en-US"/>
+        </w:rPr>
+        <w:t xml:space="preserve">, </w:t>
+      </w:r>
+      <w:proofErr w:type="spellStart"/>
+      <w:r>
+        <w:rPr>
+          <w:lang w:val="en-US"/>
+        </w:rPr>
+        <w:t>purus</w:t>
+      </w:r>
+      <w:proofErr w:type="spellEnd"/>
+      <w:r>
+        <w:rPr>
+          <w:lang w:val="en-US"/>
+        </w:rPr>
+        <w:t xml:space="preserve"> ipsum </w:t>
+      </w:r>
+      <w:proofErr w:type="spellStart"/>
+      <w:r>
+        <w:rPr>
+          <w:lang w:val="en-US"/>
+        </w:rPr>
+        <w:t>pretium</w:t>
+      </w:r>
+      <w:proofErr w:type="spellEnd"/>
+      <w:r>
+        <w:rPr>
+          <w:lang w:val="en-US"/>
+        </w:rPr>
+        <w:t xml:space="preserve"> </w:t>
+      </w:r>
+      <w:proofErr w:type="spellStart"/>
+      <w:r>
+        <w:rPr>
+          <w:lang w:val="en-US"/>
+        </w:rPr>
+        <w:t>metus</w:t>
+      </w:r>
+      <w:proofErr w:type="spellEnd"/>
+      <w:r>
+        <w:rPr>
+          <w:lang w:val="en-US"/>
+        </w:rPr>
+        <w:t xml:space="preserve">, in lacinia </w:t>
+      </w:r>
+      <w:proofErr w:type="spellStart"/>
+      <w:r>
+        <w:rPr>
+          <w:lang w:val="en-US"/>
+        </w:rPr>
+        <w:t>nulla</w:t>
+      </w:r>
+      <w:proofErr w:type="spellEnd"/>
+      <w:r>
+        <w:rPr>
+          <w:lang w:val="en-US"/>
+        </w:rPr>
+        <w:t xml:space="preserve"> </w:t>
+      </w:r>
+      <w:proofErr w:type="spellStart"/>
+      <w:r>
+        <w:rPr>
+          <w:lang w:val="en-US"/>
+        </w:rPr>
+        <w:t>nisl</w:t>
+      </w:r>
+      <w:proofErr w:type="spellEnd"/>
+      <w:r>
+        <w:rPr>
+          <w:lang w:val="en-US"/>
+        </w:rPr>
+        <w:t xml:space="preserve"> </w:t>
+      </w:r>
+      <w:proofErr w:type="spellStart"/>
+      <w:r>
+        <w:rPr>
+          <w:lang w:val="en-US"/>
+        </w:rPr>
+        <w:t>eget</w:t>
+      </w:r>
+      <w:proofErr w:type="spellEnd"/>
+      <w:r>
+        <w:rPr>
+          <w:lang w:val="en-US"/>
+        </w:rPr>
+        <w:t xml:space="preserve"> </w:t>
+      </w:r>
+      <w:proofErr w:type="spellStart"/>
+      <w:r>
+        <w:rPr>
+          <w:lang w:val="en-US"/>
+        </w:rPr>
+        <w:t>sapien</w:t>
+      </w:r>
+      <w:proofErr w:type="spellEnd"/>
+      <w:r>
+        <w:rPr>
+          <w:lang w:val="en-US"/>
+        </w:rPr>
+        <w:t>.</w:t>
       </w:r>
     </w:p>
     <w:p>
@@ -4600,6 +6711,7 @@
         </w:rPr>
       </w:pPr>
       <w:bookmarkStart w:id="34" w:name="_Toc107771870"/>
+      <w:proofErr w:type="spellStart"/>
       <w:r>
         <w:rPr>
           <w:lang w:val="en-US"/>
@@ -4608,21 +6720,227 @@
         <w:t>Alcances</w:t>
       </w:r>
       <w:bookmarkEnd w:id="34"/>
-    </w:p>
-    <w:p>
-      <w:r>
-        <w:rPr>
-          <w:lang w:val="en-US"/>
-        </w:rPr>
-        <w:t xml:space="preserve">Lorem ipsum dolor sit amet, consectetuer adipiscing elit. </w:t>
-      </w:r>
-      <w:r>
-        <w:t>Maecenas porttitor congue massa. Fusce posuere, magna sed pulvinar ultricies, purus lectus malesuada libero, sit amet commodo magna eros quis urna.</w:t>
-      </w:r>
-    </w:p>
-    <w:p>
-      <w:r>
-        <w:t>Nunc viverra imperdiet enim. Fusce est. Vivamus a tellus.</w:t>
+      <w:proofErr w:type="spellEnd"/>
+    </w:p>
+    <w:p>
+      <w:r>
+        <w:rPr>
+          <w:lang w:val="en-US"/>
+        </w:rPr>
+        <w:t xml:space="preserve">Lorem ipsum dolor sit </w:t>
+      </w:r>
+      <w:proofErr w:type="spellStart"/>
+      <w:r>
+        <w:rPr>
+          <w:lang w:val="en-US"/>
+        </w:rPr>
+        <w:t>amet</w:t>
+      </w:r>
+      <w:proofErr w:type="spellEnd"/>
+      <w:r>
+        <w:rPr>
+          <w:lang w:val="en-US"/>
+        </w:rPr>
+        <w:t xml:space="preserve">, </w:t>
+      </w:r>
+      <w:proofErr w:type="spellStart"/>
+      <w:r>
+        <w:rPr>
+          <w:lang w:val="en-US"/>
+        </w:rPr>
+        <w:t>consectetuer</w:t>
+      </w:r>
+      <w:proofErr w:type="spellEnd"/>
+      <w:r>
+        <w:rPr>
+          <w:lang w:val="en-US"/>
+        </w:rPr>
+        <w:t xml:space="preserve"> </w:t>
+      </w:r>
+      <w:proofErr w:type="spellStart"/>
+      <w:r>
+        <w:rPr>
+          <w:lang w:val="en-US"/>
+        </w:rPr>
+        <w:t>adipiscing</w:t>
+      </w:r>
+      <w:proofErr w:type="spellEnd"/>
+      <w:r>
+        <w:rPr>
+          <w:lang w:val="en-US"/>
+        </w:rPr>
+        <w:t xml:space="preserve"> </w:t>
+      </w:r>
+      <w:proofErr w:type="spellStart"/>
+      <w:r>
+        <w:rPr>
+          <w:lang w:val="en-US"/>
+        </w:rPr>
+        <w:t>elit</w:t>
+      </w:r>
+      <w:proofErr w:type="spellEnd"/>
+      <w:r>
+        <w:rPr>
+          <w:lang w:val="en-US"/>
+        </w:rPr>
+        <w:t xml:space="preserve">. </w:t>
+      </w:r>
+      <w:proofErr w:type="spellStart"/>
+      <w:r>
+        <w:t>Maecenas</w:t>
+      </w:r>
+      <w:proofErr w:type="spellEnd"/>
+      <w:r>
+        <w:t xml:space="preserve"> </w:t>
+      </w:r>
+      <w:proofErr w:type="spellStart"/>
+      <w:r>
+        <w:t>porttitor</w:t>
+      </w:r>
+      <w:proofErr w:type="spellEnd"/>
+      <w:r>
+        <w:t xml:space="preserve"> </w:t>
+      </w:r>
+      <w:proofErr w:type="spellStart"/>
+      <w:r>
+        <w:t>congue</w:t>
+      </w:r>
+      <w:proofErr w:type="spellEnd"/>
+      <w:r>
+        <w:t xml:space="preserve"> </w:t>
+      </w:r>
+      <w:proofErr w:type="spellStart"/>
+      <w:r>
+        <w:t>massa</w:t>
+      </w:r>
+      <w:proofErr w:type="spellEnd"/>
+      <w:r>
+        <w:t xml:space="preserve">. </w:t>
+      </w:r>
+      <w:proofErr w:type="spellStart"/>
+      <w:r>
+        <w:t>Fusce</w:t>
+      </w:r>
+      <w:proofErr w:type="spellEnd"/>
+      <w:r>
+        <w:t xml:space="preserve"> </w:t>
+      </w:r>
+      <w:proofErr w:type="spellStart"/>
+      <w:r>
+        <w:t>posuere</w:t>
+      </w:r>
+      <w:proofErr w:type="spellEnd"/>
+      <w:r>
+        <w:t xml:space="preserve">, magna sed pulvinar </w:t>
+      </w:r>
+      <w:proofErr w:type="spellStart"/>
+      <w:r>
+        <w:t>ultricies</w:t>
+      </w:r>
+      <w:proofErr w:type="spellEnd"/>
+      <w:r>
+        <w:t xml:space="preserve">, </w:t>
+      </w:r>
+      <w:proofErr w:type="spellStart"/>
+      <w:r>
+        <w:t>purus</w:t>
+      </w:r>
+      <w:proofErr w:type="spellEnd"/>
+      <w:r>
+        <w:t xml:space="preserve"> </w:t>
+      </w:r>
+      <w:proofErr w:type="spellStart"/>
+      <w:r>
+        <w:t>lectus</w:t>
+      </w:r>
+      <w:proofErr w:type="spellEnd"/>
+      <w:r>
+        <w:t xml:space="preserve"> </w:t>
+      </w:r>
+      <w:proofErr w:type="spellStart"/>
+      <w:r>
+        <w:t>malesuada</w:t>
+      </w:r>
+      <w:proofErr w:type="spellEnd"/>
+      <w:r>
+        <w:t xml:space="preserve"> libero, </w:t>
+      </w:r>
+      <w:proofErr w:type="spellStart"/>
+      <w:r>
+        <w:t>sit</w:t>
+      </w:r>
+      <w:proofErr w:type="spellEnd"/>
+      <w:r>
+        <w:t xml:space="preserve"> </w:t>
+      </w:r>
+      <w:proofErr w:type="spellStart"/>
+      <w:r>
+        <w:t>amet</w:t>
+      </w:r>
+      <w:proofErr w:type="spellEnd"/>
+      <w:r>
+        <w:t xml:space="preserve"> commodo magna eros quis urna.</w:t>
+      </w:r>
+    </w:p>
+    <w:p>
+      <w:r>
+        <w:t xml:space="preserve">Nunc </w:t>
+      </w:r>
+      <w:proofErr w:type="spellStart"/>
+      <w:r>
+        <w:t>viverra</w:t>
+      </w:r>
+      <w:proofErr w:type="spellEnd"/>
+      <w:r>
+        <w:t xml:space="preserve"> </w:t>
+      </w:r>
+      <w:proofErr w:type="spellStart"/>
+      <w:r>
+        <w:t>imperdiet</w:t>
+      </w:r>
+      <w:proofErr w:type="spellEnd"/>
+      <w:r>
+        <w:t xml:space="preserve"> </w:t>
+      </w:r>
+      <w:proofErr w:type="spellStart"/>
+      <w:r>
+        <w:t>enim</w:t>
+      </w:r>
+      <w:proofErr w:type="spellEnd"/>
+      <w:r>
+        <w:t xml:space="preserve">. </w:t>
+      </w:r>
+      <w:proofErr w:type="spellStart"/>
+      <w:r>
+        <w:t>Fusce</w:t>
+      </w:r>
+      <w:proofErr w:type="spellEnd"/>
+      <w:r>
+        <w:t xml:space="preserve"> </w:t>
+      </w:r>
+      <w:proofErr w:type="spellStart"/>
+      <w:r>
+        <w:t>est</w:t>
+      </w:r>
+      <w:proofErr w:type="spellEnd"/>
+      <w:r>
+        <w:t xml:space="preserve">. </w:t>
+      </w:r>
+      <w:proofErr w:type="spellStart"/>
+      <w:r>
+        <w:t>Vivamus</w:t>
+      </w:r>
+      <w:proofErr w:type="spellEnd"/>
+      <w:r>
+        <w:t xml:space="preserve"> a </w:t>
+      </w:r>
+      <w:proofErr w:type="spellStart"/>
+      <w:r>
+        <w:t>tellus</w:t>
+      </w:r>
+      <w:proofErr w:type="spellEnd"/>
+      <w:r>
+        <w:t>.</w:t>
       </w:r>
     </w:p>
     <w:p>
@@ -4749,7 +7067,23 @@
         <w:t xml:space="preserve"> </w:t>
       </w:r>
       <w:r>
-        <w:t xml:space="preserve">Si bien a lo largo de la carrera se han desarrollado algunos proyectos de programación basados en Matlab y Arduino, el tema de Python y Power BI, es algo que se debe practicar y reforzar día a día con sus constantes actualizaciones. Por lo tanto, el aprender su Sintaxis, funcionamiento, y capacidad en el mundo del Data Analysis </w:t>
+        <w:t xml:space="preserve">Si bien a lo largo de la carrera se han desarrollado algunos proyectos de programación basados en Matlab y Arduino, el tema de Python y </w:t>
+      </w:r>
+      <w:proofErr w:type="spellStart"/>
+      <w:r>
+        <w:t>Power</w:t>
+      </w:r>
+      <w:proofErr w:type="spellEnd"/>
+      <w:r>
+        <w:t xml:space="preserve"> BI, es algo que se debe practicar y reforzar día a día con sus constantes actualizaciones. Por lo tanto, el aprender su Sintaxis, funcionamiento, y capacidad en el mundo del Data </w:t>
+      </w:r>
+      <w:proofErr w:type="spellStart"/>
+      <w:r>
+        <w:t>Analysis</w:t>
+      </w:r>
+      <w:proofErr w:type="spellEnd"/>
+      <w:r>
+        <w:t xml:space="preserve"> </w:t>
       </w:r>
       <w:r>
         <w:t>será</w:t>
@@ -4767,16 +7101,33 @@
         <w:t>Tiempo.</w:t>
       </w:r>
       <w:r>
-        <w:t xml:space="preserve"> Debido a que se cuenta con aproximadamente solo seis meses para la elaboración de este TFG; el tema del tiempo debe ser muy bien coordinado, debido a que debe existir una sinergia entre la programación del estudio, la limpieza de los datos, el análisis de los datos, la elaboración de los distintos dashboards para presentar los resultados, así como finalmente el desarrollo del documento escrito.</w:t>
-      </w:r>
-    </w:p>
-    <w:p>
+        <w:t xml:space="preserve"> Debido a que se cuenta con aproximadamente solo seis meses para la elaboración de este TFG; el tema del tiempo debe ser muy bien coordinado, debido a que debe existir una sinergia entre la programación del estudio, la limpieza de los datos, el análisis de los datos, la elaboración de los distintos </w:t>
+      </w:r>
+      <w:proofErr w:type="spellStart"/>
+      <w:r>
+        <w:t>dashboards</w:t>
+      </w:r>
+      <w:proofErr w:type="spellEnd"/>
+      <w:r>
+        <w:t xml:space="preserve"> para presentar los resultados, así como finalmente el desarrollo del documento escrito.</w:t>
+      </w:r>
+    </w:p>
+    <w:p>
+      <w:proofErr w:type="spellStart"/>
       <w:r>
         <w:rPr>
           <w:rStyle w:val="Heading4Char"/>
           <w:lang w:val="en-US"/>
         </w:rPr>
-        <w:t>Idioma.</w:t>
+        <w:t>Idioma</w:t>
+      </w:r>
+      <w:proofErr w:type="spellEnd"/>
+      <w:r>
+        <w:rPr>
+          <w:rStyle w:val="Heading4Char"/>
+          <w:lang w:val="en-US"/>
+        </w:rPr>
+        <w:t>.</w:t>
       </w:r>
       <w:r>
         <w:rPr>
@@ -4789,13 +7140,309 @@
           <w:highlight w:val="yellow"/>
           <w:lang w:val="en-US"/>
         </w:rPr>
-        <w:t xml:space="preserve">Lorem ipsum dolor sit amet, consectetuer adipiscing elit. </w:t>
-      </w:r>
+        <w:t xml:space="preserve">Lorem ipsum dolor sit </w:t>
+      </w:r>
+      <w:proofErr w:type="spellStart"/>
       <w:r>
         <w:rPr>
           <w:highlight w:val="yellow"/>
-        </w:rPr>
-        <w:t>Maecenas porttitor congue massa. Fusce posuere, magna sed pulvinar ultricies, purus lectus malesuada libero, sit amet commodo magna eros quis urna. Nunc viverra imperdiet enim. Fusce est.</w:t>
+          <w:lang w:val="en-US"/>
+        </w:rPr>
+        <w:t>amet</w:t>
+      </w:r>
+      <w:proofErr w:type="spellEnd"/>
+      <w:r>
+        <w:rPr>
+          <w:highlight w:val="yellow"/>
+          <w:lang w:val="en-US"/>
+        </w:rPr>
+        <w:t xml:space="preserve">, </w:t>
+      </w:r>
+      <w:proofErr w:type="spellStart"/>
+      <w:r>
+        <w:rPr>
+          <w:highlight w:val="yellow"/>
+          <w:lang w:val="en-US"/>
+        </w:rPr>
+        <w:t>consectetuer</w:t>
+      </w:r>
+      <w:proofErr w:type="spellEnd"/>
+      <w:r>
+        <w:rPr>
+          <w:highlight w:val="yellow"/>
+          <w:lang w:val="en-US"/>
+        </w:rPr>
+        <w:t xml:space="preserve"> </w:t>
+      </w:r>
+      <w:proofErr w:type="spellStart"/>
+      <w:r>
+        <w:rPr>
+          <w:highlight w:val="yellow"/>
+          <w:lang w:val="en-US"/>
+        </w:rPr>
+        <w:t>adipiscing</w:t>
+      </w:r>
+      <w:proofErr w:type="spellEnd"/>
+      <w:r>
+        <w:rPr>
+          <w:highlight w:val="yellow"/>
+          <w:lang w:val="en-US"/>
+        </w:rPr>
+        <w:t xml:space="preserve"> </w:t>
+      </w:r>
+      <w:proofErr w:type="spellStart"/>
+      <w:r>
+        <w:rPr>
+          <w:highlight w:val="yellow"/>
+          <w:lang w:val="en-US"/>
+        </w:rPr>
+        <w:t>elit</w:t>
+      </w:r>
+      <w:proofErr w:type="spellEnd"/>
+      <w:r>
+        <w:rPr>
+          <w:highlight w:val="yellow"/>
+          <w:lang w:val="en-US"/>
+        </w:rPr>
+        <w:t xml:space="preserve">. </w:t>
+      </w:r>
+      <w:proofErr w:type="spellStart"/>
+      <w:r>
+        <w:rPr>
+          <w:highlight w:val="yellow"/>
+        </w:rPr>
+        <w:t>Maecenas</w:t>
+      </w:r>
+      <w:proofErr w:type="spellEnd"/>
+      <w:r>
+        <w:rPr>
+          <w:highlight w:val="yellow"/>
+        </w:rPr>
+        <w:t xml:space="preserve"> </w:t>
+      </w:r>
+      <w:proofErr w:type="spellStart"/>
+      <w:r>
+        <w:rPr>
+          <w:highlight w:val="yellow"/>
+        </w:rPr>
+        <w:t>porttitor</w:t>
+      </w:r>
+      <w:proofErr w:type="spellEnd"/>
+      <w:r>
+        <w:rPr>
+          <w:highlight w:val="yellow"/>
+        </w:rPr>
+        <w:t xml:space="preserve"> </w:t>
+      </w:r>
+      <w:proofErr w:type="spellStart"/>
+      <w:r>
+        <w:rPr>
+          <w:highlight w:val="yellow"/>
+        </w:rPr>
+        <w:t>congue</w:t>
+      </w:r>
+      <w:proofErr w:type="spellEnd"/>
+      <w:r>
+        <w:rPr>
+          <w:highlight w:val="yellow"/>
+        </w:rPr>
+        <w:t xml:space="preserve"> </w:t>
+      </w:r>
+      <w:proofErr w:type="spellStart"/>
+      <w:r>
+        <w:rPr>
+          <w:highlight w:val="yellow"/>
+        </w:rPr>
+        <w:t>massa</w:t>
+      </w:r>
+      <w:proofErr w:type="spellEnd"/>
+      <w:r>
+        <w:rPr>
+          <w:highlight w:val="yellow"/>
+        </w:rPr>
+        <w:t xml:space="preserve">. </w:t>
+      </w:r>
+      <w:proofErr w:type="spellStart"/>
+      <w:r>
+        <w:rPr>
+          <w:highlight w:val="yellow"/>
+        </w:rPr>
+        <w:t>Fusce</w:t>
+      </w:r>
+      <w:proofErr w:type="spellEnd"/>
+      <w:r>
+        <w:rPr>
+          <w:highlight w:val="yellow"/>
+        </w:rPr>
+        <w:t xml:space="preserve"> </w:t>
+      </w:r>
+      <w:proofErr w:type="spellStart"/>
+      <w:r>
+        <w:rPr>
+          <w:highlight w:val="yellow"/>
+        </w:rPr>
+        <w:t>posuere</w:t>
+      </w:r>
+      <w:proofErr w:type="spellEnd"/>
+      <w:r>
+        <w:rPr>
+          <w:highlight w:val="yellow"/>
+        </w:rPr>
+        <w:t xml:space="preserve">, magna sed pulvinar </w:t>
+      </w:r>
+      <w:proofErr w:type="spellStart"/>
+      <w:r>
+        <w:rPr>
+          <w:highlight w:val="yellow"/>
+        </w:rPr>
+        <w:t>ultricies</w:t>
+      </w:r>
+      <w:proofErr w:type="spellEnd"/>
+      <w:r>
+        <w:rPr>
+          <w:highlight w:val="yellow"/>
+        </w:rPr>
+        <w:t xml:space="preserve">, </w:t>
+      </w:r>
+      <w:proofErr w:type="spellStart"/>
+      <w:r>
+        <w:rPr>
+          <w:highlight w:val="yellow"/>
+        </w:rPr>
+        <w:t>purus</w:t>
+      </w:r>
+      <w:proofErr w:type="spellEnd"/>
+      <w:r>
+        <w:rPr>
+          <w:highlight w:val="yellow"/>
+        </w:rPr>
+        <w:t xml:space="preserve"> </w:t>
+      </w:r>
+      <w:proofErr w:type="spellStart"/>
+      <w:r>
+        <w:rPr>
+          <w:highlight w:val="yellow"/>
+        </w:rPr>
+        <w:t>lectus</w:t>
+      </w:r>
+      <w:proofErr w:type="spellEnd"/>
+      <w:r>
+        <w:rPr>
+          <w:highlight w:val="yellow"/>
+        </w:rPr>
+        <w:t xml:space="preserve"> </w:t>
+      </w:r>
+      <w:proofErr w:type="spellStart"/>
+      <w:r>
+        <w:rPr>
+          <w:highlight w:val="yellow"/>
+        </w:rPr>
+        <w:t>malesuada</w:t>
+      </w:r>
+      <w:proofErr w:type="spellEnd"/>
+      <w:r>
+        <w:rPr>
+          <w:highlight w:val="yellow"/>
+        </w:rPr>
+        <w:t xml:space="preserve"> libero, </w:t>
+      </w:r>
+      <w:proofErr w:type="spellStart"/>
+      <w:r>
+        <w:rPr>
+          <w:highlight w:val="yellow"/>
+        </w:rPr>
+        <w:t>sit</w:t>
+      </w:r>
+      <w:proofErr w:type="spellEnd"/>
+      <w:r>
+        <w:rPr>
+          <w:highlight w:val="yellow"/>
+        </w:rPr>
+        <w:t xml:space="preserve"> </w:t>
+      </w:r>
+      <w:proofErr w:type="spellStart"/>
+      <w:r>
+        <w:rPr>
+          <w:highlight w:val="yellow"/>
+        </w:rPr>
+        <w:t>amet</w:t>
+      </w:r>
+      <w:proofErr w:type="spellEnd"/>
+      <w:r>
+        <w:rPr>
+          <w:highlight w:val="yellow"/>
+        </w:rPr>
+        <w:t xml:space="preserve"> commodo magna eros quis urna. Nunc </w:t>
+      </w:r>
+      <w:proofErr w:type="spellStart"/>
+      <w:r>
+        <w:rPr>
+          <w:highlight w:val="yellow"/>
+        </w:rPr>
+        <w:t>viverra</w:t>
+      </w:r>
+      <w:proofErr w:type="spellEnd"/>
+      <w:r>
+        <w:rPr>
+          <w:highlight w:val="yellow"/>
+        </w:rPr>
+        <w:t xml:space="preserve"> </w:t>
+      </w:r>
+      <w:proofErr w:type="spellStart"/>
+      <w:r>
+        <w:rPr>
+          <w:highlight w:val="yellow"/>
+        </w:rPr>
+        <w:t>imperdiet</w:t>
+      </w:r>
+      <w:proofErr w:type="spellEnd"/>
+      <w:r>
+        <w:rPr>
+          <w:highlight w:val="yellow"/>
+        </w:rPr>
+        <w:t xml:space="preserve"> </w:t>
+      </w:r>
+      <w:proofErr w:type="spellStart"/>
+      <w:r>
+        <w:rPr>
+          <w:highlight w:val="yellow"/>
+        </w:rPr>
+        <w:t>enim</w:t>
+      </w:r>
+      <w:proofErr w:type="spellEnd"/>
+      <w:r>
+        <w:rPr>
+          <w:highlight w:val="yellow"/>
+        </w:rPr>
+        <w:t xml:space="preserve">. </w:t>
+      </w:r>
+      <w:proofErr w:type="spellStart"/>
+      <w:r>
+        <w:rPr>
+          <w:highlight w:val="yellow"/>
+        </w:rPr>
+        <w:t>Fusce</w:t>
+      </w:r>
+      <w:proofErr w:type="spellEnd"/>
+      <w:r>
+        <w:rPr>
+          <w:highlight w:val="yellow"/>
+        </w:rPr>
+        <w:t xml:space="preserve"> </w:t>
+      </w:r>
+      <w:proofErr w:type="spellStart"/>
+      <w:r>
+        <w:rPr>
+          <w:highlight w:val="yellow"/>
+        </w:rPr>
+        <w:t>est</w:t>
+      </w:r>
+      <w:proofErr w:type="spellEnd"/>
+      <w:r>
+        <w:rPr>
+          <w:highlight w:val="yellow"/>
+        </w:rPr>
+        <w:t>.</w:t>
       </w:r>
     </w:p>
     <w:p>
@@ -4812,8 +7459,213 @@
       <w:pPr>
         <w:ind w:firstLine="708"/>
       </w:pPr>
-      <w:r>
-        <w:t>Lorem ipsum dolor sit amet, consectetuer adipiscing elit. Maecenas porttitor congue massa. Fusce posuere, magna sed pulvinar ultricies, purus lectus malesuada libero, sit amet commodo magna eros quis urna. Nunc viverra imperdiet enim. Fusce est. Vivamus a tellus.</w:t>
+      <w:proofErr w:type="spellStart"/>
+      <w:r>
+        <w:t>Lorem</w:t>
+      </w:r>
+      <w:proofErr w:type="spellEnd"/>
+      <w:r>
+        <w:t xml:space="preserve"> </w:t>
+      </w:r>
+      <w:proofErr w:type="spellStart"/>
+      <w:r>
+        <w:t>ipsum</w:t>
+      </w:r>
+      <w:proofErr w:type="spellEnd"/>
+      <w:r>
+        <w:t xml:space="preserve"> dolor </w:t>
+      </w:r>
+      <w:proofErr w:type="spellStart"/>
+      <w:r>
+        <w:t>sit</w:t>
+      </w:r>
+      <w:proofErr w:type="spellEnd"/>
+      <w:r>
+        <w:t xml:space="preserve"> </w:t>
+      </w:r>
+      <w:proofErr w:type="spellStart"/>
+      <w:r>
+        <w:t>amet</w:t>
+      </w:r>
+      <w:proofErr w:type="spellEnd"/>
+      <w:r>
+        <w:t xml:space="preserve">, </w:t>
+      </w:r>
+      <w:proofErr w:type="spellStart"/>
+      <w:r>
+        <w:t>consectetuer</w:t>
+      </w:r>
+      <w:proofErr w:type="spellEnd"/>
+      <w:r>
+        <w:t xml:space="preserve"> </w:t>
+      </w:r>
+      <w:proofErr w:type="spellStart"/>
+      <w:r>
+        <w:t>adipiscing</w:t>
+      </w:r>
+      <w:proofErr w:type="spellEnd"/>
+      <w:r>
+        <w:t xml:space="preserve"> </w:t>
+      </w:r>
+      <w:proofErr w:type="spellStart"/>
+      <w:r>
+        <w:t>elit</w:t>
+      </w:r>
+      <w:proofErr w:type="spellEnd"/>
+      <w:r>
+        <w:t xml:space="preserve">. </w:t>
+      </w:r>
+      <w:proofErr w:type="spellStart"/>
+      <w:r>
+        <w:t>Maecenas</w:t>
+      </w:r>
+      <w:proofErr w:type="spellEnd"/>
+      <w:r>
+        <w:t xml:space="preserve"> </w:t>
+      </w:r>
+      <w:proofErr w:type="spellStart"/>
+      <w:r>
+        <w:t>porttitor</w:t>
+      </w:r>
+      <w:proofErr w:type="spellEnd"/>
+      <w:r>
+        <w:t xml:space="preserve"> </w:t>
+      </w:r>
+      <w:proofErr w:type="spellStart"/>
+      <w:r>
+        <w:t>congue</w:t>
+      </w:r>
+      <w:proofErr w:type="spellEnd"/>
+      <w:r>
+        <w:t xml:space="preserve"> </w:t>
+      </w:r>
+      <w:proofErr w:type="spellStart"/>
+      <w:r>
+        <w:t>massa</w:t>
+      </w:r>
+      <w:proofErr w:type="spellEnd"/>
+      <w:r>
+        <w:t xml:space="preserve">. </w:t>
+      </w:r>
+      <w:proofErr w:type="spellStart"/>
+      <w:r>
+        <w:t>Fusce</w:t>
+      </w:r>
+      <w:proofErr w:type="spellEnd"/>
+      <w:r>
+        <w:t xml:space="preserve"> </w:t>
+      </w:r>
+      <w:proofErr w:type="spellStart"/>
+      <w:r>
+        <w:t>posuere</w:t>
+      </w:r>
+      <w:proofErr w:type="spellEnd"/>
+      <w:r>
+        <w:t xml:space="preserve">, magna sed pulvinar </w:t>
+      </w:r>
+      <w:proofErr w:type="spellStart"/>
+      <w:r>
+        <w:t>ultricies</w:t>
+      </w:r>
+      <w:proofErr w:type="spellEnd"/>
+      <w:r>
+        <w:t xml:space="preserve">, </w:t>
+      </w:r>
+      <w:proofErr w:type="spellStart"/>
+      <w:r>
+        <w:t>purus</w:t>
+      </w:r>
+      <w:proofErr w:type="spellEnd"/>
+      <w:r>
+        <w:t xml:space="preserve"> </w:t>
+      </w:r>
+      <w:proofErr w:type="spellStart"/>
+      <w:r>
+        <w:t>lectus</w:t>
+      </w:r>
+      <w:proofErr w:type="spellEnd"/>
+      <w:r>
+        <w:t xml:space="preserve"> </w:t>
+      </w:r>
+      <w:proofErr w:type="spellStart"/>
+      <w:r>
+        <w:t>malesuada</w:t>
+      </w:r>
+      <w:proofErr w:type="spellEnd"/>
+      <w:r>
+        <w:t xml:space="preserve"> libero, </w:t>
+      </w:r>
+      <w:proofErr w:type="spellStart"/>
+      <w:r>
+        <w:t>sit</w:t>
+      </w:r>
+      <w:proofErr w:type="spellEnd"/>
+      <w:r>
+        <w:t xml:space="preserve"> </w:t>
+      </w:r>
+      <w:proofErr w:type="spellStart"/>
+      <w:r>
+        <w:t>amet</w:t>
+      </w:r>
+      <w:proofErr w:type="spellEnd"/>
+      <w:r>
+        <w:t xml:space="preserve"> commodo magna eros quis urna. Nunc </w:t>
+      </w:r>
+      <w:proofErr w:type="spellStart"/>
+      <w:r>
+        <w:t>viverra</w:t>
+      </w:r>
+      <w:proofErr w:type="spellEnd"/>
+      <w:r>
+        <w:t xml:space="preserve"> </w:t>
+      </w:r>
+      <w:proofErr w:type="spellStart"/>
+      <w:r>
+        <w:t>imperdiet</w:t>
+      </w:r>
+      <w:proofErr w:type="spellEnd"/>
+      <w:r>
+        <w:t xml:space="preserve"> </w:t>
+      </w:r>
+      <w:proofErr w:type="spellStart"/>
+      <w:r>
+        <w:t>enim</w:t>
+      </w:r>
+      <w:proofErr w:type="spellEnd"/>
+      <w:r>
+        <w:t xml:space="preserve">. </w:t>
+      </w:r>
+      <w:proofErr w:type="spellStart"/>
+      <w:r>
+        <w:t>Fusce</w:t>
+      </w:r>
+      <w:proofErr w:type="spellEnd"/>
+      <w:r>
+        <w:t xml:space="preserve"> </w:t>
+      </w:r>
+      <w:proofErr w:type="spellStart"/>
+      <w:r>
+        <w:t>est</w:t>
+      </w:r>
+      <w:proofErr w:type="spellEnd"/>
+      <w:r>
+        <w:t xml:space="preserve">. </w:t>
+      </w:r>
+      <w:proofErr w:type="spellStart"/>
+      <w:r>
+        <w:t>Vivamus</w:t>
+      </w:r>
+      <w:proofErr w:type="spellEnd"/>
+      <w:r>
+        <w:t xml:space="preserve"> a </w:t>
+      </w:r>
+      <w:proofErr w:type="spellStart"/>
+      <w:r>
+        <w:t>tellus</w:t>
+      </w:r>
+      <w:proofErr w:type="spellEnd"/>
+      <w:r>
+        <w:t>.</w:t>
       </w:r>
     </w:p>
     <w:p>
@@ -4831,10 +7683,215 @@
         <w:rPr>
           <w:lang w:val="en-US"/>
         </w:rPr>
-        <w:t xml:space="preserve">Lorem ipsum dolor sit amet, consectetuer adipiscing elit. </w:t>
-      </w:r>
-      <w:r>
-        <w:t xml:space="preserve">Maecenas porttitor congue massa. Fusce posuere, magna sed pulvinar ultricies, purus lectus malesuada libero, sit amet commodo magna eros quis urna. Nunc viverra imperdiet enim. Fusce est. Vivamus a tellus. </w:t>
+        <w:t xml:space="preserve">Lorem ipsum dolor sit </w:t>
+      </w:r>
+      <w:proofErr w:type="spellStart"/>
+      <w:r>
+        <w:rPr>
+          <w:lang w:val="en-US"/>
+        </w:rPr>
+        <w:t>amet</w:t>
+      </w:r>
+      <w:proofErr w:type="spellEnd"/>
+      <w:r>
+        <w:rPr>
+          <w:lang w:val="en-US"/>
+        </w:rPr>
+        <w:t xml:space="preserve">, </w:t>
+      </w:r>
+      <w:proofErr w:type="spellStart"/>
+      <w:r>
+        <w:rPr>
+          <w:lang w:val="en-US"/>
+        </w:rPr>
+        <w:t>consectetuer</w:t>
+      </w:r>
+      <w:proofErr w:type="spellEnd"/>
+      <w:r>
+        <w:rPr>
+          <w:lang w:val="en-US"/>
+        </w:rPr>
+        <w:t xml:space="preserve"> </w:t>
+      </w:r>
+      <w:proofErr w:type="spellStart"/>
+      <w:r>
+        <w:rPr>
+          <w:lang w:val="en-US"/>
+        </w:rPr>
+        <w:t>adipiscing</w:t>
+      </w:r>
+      <w:proofErr w:type="spellEnd"/>
+      <w:r>
+        <w:rPr>
+          <w:lang w:val="en-US"/>
+        </w:rPr>
+        <w:t xml:space="preserve"> </w:t>
+      </w:r>
+      <w:proofErr w:type="spellStart"/>
+      <w:r>
+        <w:rPr>
+          <w:lang w:val="en-US"/>
+        </w:rPr>
+        <w:t>elit</w:t>
+      </w:r>
+      <w:proofErr w:type="spellEnd"/>
+      <w:r>
+        <w:rPr>
+          <w:lang w:val="en-US"/>
+        </w:rPr>
+        <w:t xml:space="preserve">. </w:t>
+      </w:r>
+      <w:proofErr w:type="spellStart"/>
+      <w:r>
+        <w:t>Maecenas</w:t>
+      </w:r>
+      <w:proofErr w:type="spellEnd"/>
+      <w:r>
+        <w:t xml:space="preserve"> </w:t>
+      </w:r>
+      <w:proofErr w:type="spellStart"/>
+      <w:r>
+        <w:t>porttitor</w:t>
+      </w:r>
+      <w:proofErr w:type="spellEnd"/>
+      <w:r>
+        <w:t xml:space="preserve"> </w:t>
+      </w:r>
+      <w:proofErr w:type="spellStart"/>
+      <w:r>
+        <w:t>congue</w:t>
+      </w:r>
+      <w:proofErr w:type="spellEnd"/>
+      <w:r>
+        <w:t xml:space="preserve"> </w:t>
+      </w:r>
+      <w:proofErr w:type="spellStart"/>
+      <w:r>
+        <w:t>massa</w:t>
+      </w:r>
+      <w:proofErr w:type="spellEnd"/>
+      <w:r>
+        <w:t xml:space="preserve">. </w:t>
+      </w:r>
+      <w:proofErr w:type="spellStart"/>
+      <w:r>
+        <w:t>Fusce</w:t>
+      </w:r>
+      <w:proofErr w:type="spellEnd"/>
+      <w:r>
+        <w:t xml:space="preserve"> </w:t>
+      </w:r>
+      <w:proofErr w:type="spellStart"/>
+      <w:r>
+        <w:t>posuere</w:t>
+      </w:r>
+      <w:proofErr w:type="spellEnd"/>
+      <w:r>
+        <w:t xml:space="preserve">, magna sed pulvinar </w:t>
+      </w:r>
+      <w:proofErr w:type="spellStart"/>
+      <w:r>
+        <w:t>ultricies</w:t>
+      </w:r>
+      <w:proofErr w:type="spellEnd"/>
+      <w:r>
+        <w:t xml:space="preserve">, </w:t>
+      </w:r>
+      <w:proofErr w:type="spellStart"/>
+      <w:r>
+        <w:t>purus</w:t>
+      </w:r>
+      <w:proofErr w:type="spellEnd"/>
+      <w:r>
+        <w:t xml:space="preserve"> </w:t>
+      </w:r>
+      <w:proofErr w:type="spellStart"/>
+      <w:r>
+        <w:t>lectus</w:t>
+      </w:r>
+      <w:proofErr w:type="spellEnd"/>
+      <w:r>
+        <w:t xml:space="preserve"> </w:t>
+      </w:r>
+      <w:proofErr w:type="spellStart"/>
+      <w:r>
+        <w:t>malesuada</w:t>
+      </w:r>
+      <w:proofErr w:type="spellEnd"/>
+      <w:r>
+        <w:t xml:space="preserve"> libero, </w:t>
+      </w:r>
+      <w:proofErr w:type="spellStart"/>
+      <w:r>
+        <w:t>sit</w:t>
+      </w:r>
+      <w:proofErr w:type="spellEnd"/>
+      <w:r>
+        <w:t xml:space="preserve"> </w:t>
+      </w:r>
+      <w:proofErr w:type="spellStart"/>
+      <w:r>
+        <w:t>amet</w:t>
+      </w:r>
+      <w:proofErr w:type="spellEnd"/>
+      <w:r>
+        <w:t xml:space="preserve"> commodo magna eros quis urna. Nunc </w:t>
+      </w:r>
+      <w:proofErr w:type="spellStart"/>
+      <w:r>
+        <w:t>viverra</w:t>
+      </w:r>
+      <w:proofErr w:type="spellEnd"/>
+      <w:r>
+        <w:t xml:space="preserve"> </w:t>
+      </w:r>
+      <w:proofErr w:type="spellStart"/>
+      <w:r>
+        <w:t>imperdiet</w:t>
+      </w:r>
+      <w:proofErr w:type="spellEnd"/>
+      <w:r>
+        <w:t xml:space="preserve"> </w:t>
+      </w:r>
+      <w:proofErr w:type="spellStart"/>
+      <w:r>
+        <w:t>enim</w:t>
+      </w:r>
+      <w:proofErr w:type="spellEnd"/>
+      <w:r>
+        <w:t xml:space="preserve">. </w:t>
+      </w:r>
+      <w:proofErr w:type="spellStart"/>
+      <w:r>
+        <w:t>Fusce</w:t>
+      </w:r>
+      <w:proofErr w:type="spellEnd"/>
+      <w:r>
+        <w:t xml:space="preserve"> </w:t>
+      </w:r>
+      <w:proofErr w:type="spellStart"/>
+      <w:r>
+        <w:t>est</w:t>
+      </w:r>
+      <w:proofErr w:type="spellEnd"/>
+      <w:r>
+        <w:t xml:space="preserve">. </w:t>
+      </w:r>
+      <w:proofErr w:type="spellStart"/>
+      <w:r>
+        <w:t>Vivamus</w:t>
+      </w:r>
+      <w:proofErr w:type="spellEnd"/>
+      <w:r>
+        <w:t xml:space="preserve"> a </w:t>
+      </w:r>
+      <w:proofErr w:type="spellStart"/>
+      <w:r>
+        <w:t>tellus</w:t>
+      </w:r>
+      <w:proofErr w:type="spellEnd"/>
+      <w:r>
+        <w:t xml:space="preserve">. </w:t>
       </w:r>
     </w:p>
     <w:p>
@@ -5026,6 +8083,67 @@
         <w:t>Tema 1</w:t>
       </w:r>
       <w:bookmarkEnd w:id="45"/>
+    </w:p>
+    <w:p>
+      <w:pPr>
+        <w:ind w:firstLine="0"/>
+        <w:rPr>
+          <w:noProof/>
+        </w:rPr>
+      </w:pPr>
+      <w:r>
+        <w:rPr>
+          <w:noProof/>
+          <w:lang w:val="en-US"/>
+        </w:rPr>
+        <w:t xml:space="preserve">Lorem ipsum dolor sit amet, consectetuer adipiscing elit. </w:t>
+      </w:r>
+      <w:r>
+        <w:rPr>
+          <w:noProof/>
+        </w:rPr>
+        <w:t>Maecenas porttitor congue massa. Fusce posuere, magna sed pulvinar ultricies, purus lectus malesuada libero, sit amet commodo magna eros quis urna. Nunc viverra imperdiet enim. Fusce est.</w:t>
+      </w:r>
+    </w:p>
+    <w:p>
+      <w:pPr>
+        <w:ind w:firstLine="0"/>
+        <w:rPr>
+          <w:noProof/>
+          <w:lang w:val="en-US"/>
+        </w:rPr>
+      </w:pPr>
+      <w:r>
+        <w:rPr>
+          <w:noProof/>
+        </w:rPr>
+        <w:t xml:space="preserve">Vivamus a tellus. Pellentesque habitant morbi tristique senectus et netus et malesuada fames ac turpis egestas. </w:t>
+      </w:r>
+      <w:r>
+        <w:rPr>
+          <w:noProof/>
+          <w:lang w:val="en-US"/>
+        </w:rPr>
+        <w:t>Proin pharetra nonummy pede. Mauris et orci. Aenean nec lorem.</w:t>
+      </w:r>
+    </w:p>
+    <w:p>
+      <w:pPr>
+        <w:ind w:firstLine="0"/>
+      </w:pPr>
+      <w:r>
+        <w:rPr>
+          <w:noProof/>
+          <w:lang w:val="en-US"/>
+        </w:rPr>
+        <w:t xml:space="preserve">In porttitor. Donec laoreet nonummy augue. Suspendisse dui purus, scelerisque at, vulputate vitae, pretium mattis, nunc. </w:t>
+      </w:r>
+      <w:r>
+        <w:rPr>
+          <w:noProof/>
+        </w:rPr>
+        <w:t>Mauris eget neque at sem venenatis eleifend. Ut nonummy.</w:t>
+      </w:r>
     </w:p>
     <w:p>
       <w:pPr>

</xml_diff>